<commit_message>
Updates client crud  & invoice gen
</commit_message>
<xml_diff>
--- a/assets/templates/invoicetemplate1.docx
+++ b/assets/templates/invoicetemplate1.docx
@@ -2,188 +2,445 @@
 <file path=word/document.xml><?xml version="1.0" encoding="utf-8"?>
 <w:document xmlns:wpc="http://schemas.microsoft.com/office/word/2010/wordprocessingCanvas" xmlns:cx="http://schemas.microsoft.com/office/drawing/2014/chartex" xmlns:cx1="http://schemas.microsoft.com/office/drawing/2015/9/8/chartex" xmlns:cx2="http://schemas.microsoft.com/office/drawing/2015/10/21/chartex" xmlns:cx3="http://schemas.microsoft.com/office/drawing/2016/5/9/chartex" xmlns:cx4="http://schemas.microsoft.com/office/drawing/2016/5/10/chartex" xmlns:cx5="http://schemas.microsoft.com/office/drawing/2016/5/11/chartex" xmlns:cx6="http://schemas.microsoft.com/office/drawing/2016/5/12/chartex" xmlns:cx7="http://schemas.microsoft.com/office/drawing/2016/5/13/chartex" xmlns:cx8="http://schemas.microsoft.com/office/drawing/2016/5/14/chartex" xmlns:mc="http://schemas.openxmlformats.org/markup-compatibility/2006" xmlns:aink="http://schemas.microsoft.com/office/drawing/2016/ink" xmlns:am3d="http://schemas.microsoft.com/office/drawing/2017/model3d" xmlns:o="urn:schemas-microsoft-com:office:office" xmlns:oel="http://schemas.microsoft.com/office/2019/extlst" xmlns:r="http://schemas.openxmlformats.org/officeDocument/2006/relationships" xmlns:m="http://schemas.openxmlformats.org/officeDocument/2006/math" xmlns:v="urn:schemas-microsoft-com:vml" xmlns:wp14="http://schemas.microsoft.com/office/word/2010/wordprocessingDrawing" xmlns:wp="http://schemas.openxmlformats.org/drawingml/2006/wordprocessingDrawing" xmlns:w10="urn:schemas-microsoft-com:office:word" xmlns:w="http://schemas.openxmlformats.org/wordprocessingml/2006/main" xmlns:w14="http://schemas.microsoft.com/office/word/2010/wordml" xmlns:w15="http://schemas.microsoft.com/office/word/2012/wordml" xmlns:w16cex="http://schemas.microsoft.com/office/word/2018/wordml/cex" xmlns:w16cid="http://schemas.microsoft.com/office/word/2016/wordml/cid" xmlns:w16="http://schemas.microsoft.com/office/word/2018/wordml" xmlns:w16sdtdh="http://schemas.microsoft.com/office/word/2020/wordml/sdtdatahash" xmlns:w16se="http://schemas.microsoft.com/office/word/2015/wordml/symex" xmlns:wpg="http://schemas.microsoft.com/office/word/2010/wordprocessingGroup" xmlns:wpi="http://schemas.microsoft.com/office/word/2010/wordprocessingInk" xmlns:wne="http://schemas.microsoft.com/office/word/2006/wordml" xmlns:wps="http://schemas.microsoft.com/office/word/2010/wordprocessingShape" mc:Ignorable="w14 w15 w16se w16cid w16 w16cex w16sdtdh wp14">
   <w:body>
+    <w:tbl>
+      <w:tblPr>
+        <w:tblStyle w:val="TableGrid0"/>
+        <w:tblW w:w="0" w:type="auto"/>
+        <w:tblInd w:w="10" w:type="dxa"/>
+        <w:tblBorders>
+          <w:top w:val="none" w:sz="0" w:space="0" w:color="auto"/>
+          <w:left w:val="none" w:sz="0" w:space="0" w:color="auto"/>
+          <w:bottom w:val="none" w:sz="0" w:space="0" w:color="auto"/>
+          <w:right w:val="none" w:sz="0" w:space="0" w:color="auto"/>
+          <w:insideH w:val="none" w:sz="0" w:space="0" w:color="auto"/>
+          <w:insideV w:val="none" w:sz="0" w:space="0" w:color="auto"/>
+        </w:tblBorders>
+        <w:tblLook w:val="04A0" w:firstRow="1" w:lastRow="0" w:firstColumn="1" w:lastColumn="0" w:noHBand="0" w:noVBand="1"/>
+      </w:tblPr>
+      <w:tblGrid>
+        <w:gridCol w:w="5519"/>
+        <w:gridCol w:w="4603"/>
+      </w:tblGrid>
+      <w:tr>
+        <w:tc>
+          <w:tcPr>
+            <w:tcW w:w="5519" w:type="dxa"/>
+          </w:tcPr>
+          <w:p>
+            <w:pPr>
+              <w:spacing w:after="242" w:line="265" w:lineRule="auto"/>
+              <w:ind w:right="1786"/>
+            </w:pPr>
+            <w:r>
+              <w:rPr>
+                <w:noProof/>
+              </w:rPr>
+              <w:drawing>
+                <wp:anchor distT="0" distB="0" distL="114300" distR="114300" simplePos="0" relativeHeight="251658240" behindDoc="0" locked="0" layoutInCell="1" allowOverlap="0">
+                  <wp:simplePos x="0" y="0"/>
+                  <wp:positionH relativeFrom="margin">
+                    <wp:posOffset>-46990</wp:posOffset>
+                  </wp:positionH>
+                  <wp:positionV relativeFrom="paragraph">
+                    <wp:posOffset>0</wp:posOffset>
+                  </wp:positionV>
+                  <wp:extent cx="2781300" cy="635000"/>
+                  <wp:effectExtent l="0" t="0" r="0" b="0"/>
+                  <wp:wrapSquare wrapText="bothSides"/>
+                  <wp:docPr id="3388" name="Picture 3388"/>
+                  <wp:cNvGraphicFramePr/>
+                  <a:graphic xmlns:a="http://schemas.openxmlformats.org/drawingml/2006/main">
+                    <a:graphicData uri="http://schemas.openxmlformats.org/drawingml/2006/picture">
+                      <pic:pic xmlns:pic="http://schemas.openxmlformats.org/drawingml/2006/picture">
+                        <pic:nvPicPr>
+                          <pic:cNvPr id="3388" name="Picture 3388"/>
+                          <pic:cNvPicPr/>
+                        </pic:nvPicPr>
+                        <pic:blipFill>
+                          <a:blip r:embed="rId5"/>
+                          <a:stretch>
+                            <a:fillRect/>
+                          </a:stretch>
+                        </pic:blipFill>
+                        <pic:spPr>
+                          <a:xfrm>
+                            <a:off x="0" y="0"/>
+                            <a:ext cx="2781300" cy="635000"/>
+                          </a:xfrm>
+                          <a:prstGeom prst="rect">
+                            <a:avLst/>
+                          </a:prstGeom>
+                        </pic:spPr>
+                      </pic:pic>
+                    </a:graphicData>
+                  </a:graphic>
+                  <wp14:sizeRelH relativeFrom="margin">
+                    <wp14:pctWidth>0</wp14:pctWidth>
+                  </wp14:sizeRelH>
+                  <wp14:sizeRelV relativeFrom="margin">
+                    <wp14:pctHeight>0</wp14:pctHeight>
+                  </wp14:sizeRelV>
+                </wp:anchor>
+              </w:drawing>
+            </w:r>
+          </w:p>
+        </w:tc>
+        <w:tc>
+          <w:tcPr>
+            <w:tcW w:w="4603" w:type="dxa"/>
+          </w:tcPr>
+          <w:sdt>
+            <w:sdtPr>
+              <w:rPr>
+                <w:sz w:val="18"/>
+              </w:rPr>
+              <w:alias w:val="fromcompany"/>
+              <w:tag w:val="text"/>
+              <w:id w:val="-1838612795"/>
+              <w:placeholder>
+                <w:docPart w:val="611819D8C2EB4809B9B8F67BB22D7148"/>
+              </w:placeholder>
+            </w:sdtPr>
+            <w:sdtContent>
+              <w:p>
+                <w:pPr>
+                  <w:spacing w:after="1" w:line="265" w:lineRule="auto"/>
+                  <w:ind w:right="1786"/>
+                </w:pPr>
+                <w:r>
+                  <w:rPr>
+                    <w:sz w:val="18"/>
+                  </w:rPr>
+                  <w:t>Agency</w:t>
+                </w:r>
+              </w:p>
+            </w:sdtContent>
+          </w:sdt>
+          <w:sdt>
+            <w:sdtPr>
+              <w:rPr>
+                <w:sz w:val="18"/>
+              </w:rPr>
+              <w:alias w:val="fromaddress"/>
+              <w:tag w:val="text"/>
+              <w:id w:val="1206758991"/>
+              <w:placeholder>
+                <w:docPart w:val="611819D8C2EB4809B9B8F67BB22D7148"/>
+              </w:placeholder>
+            </w:sdtPr>
+            <w:sdtContent>
+              <w:p>
+                <w:pPr>
+                  <w:spacing w:after="1" w:line="265" w:lineRule="auto"/>
+                  <w:ind w:right="1786"/>
+                </w:pPr>
+                <w:r>
+                  <w:rPr>
+                    <w:sz w:val="18"/>
+                  </w:rPr>
+                  <w:t xml:space="preserve">7 </w:t>
+                </w:r>
+                <w:proofErr w:type="spellStart"/>
+                <w:r>
+                  <w:rPr>
+                    <w:sz w:val="18"/>
+                  </w:rPr>
+                  <w:t>Farringtong</w:t>
+                </w:r>
+                <w:proofErr w:type="spellEnd"/>
+              </w:p>
+            </w:sdtContent>
+          </w:sdt>
+          <w:sdt>
+            <w:sdtPr>
+              <w:rPr>
+                <w:sz w:val="18"/>
+              </w:rPr>
+              <w:alias w:val="fromcity"/>
+              <w:tag w:val="text"/>
+              <w:id w:val="1684172059"/>
+              <w:placeholder>
+                <w:docPart w:val="611819D8C2EB4809B9B8F67BB22D7148"/>
+              </w:placeholder>
+            </w:sdtPr>
+            <w:sdtContent>
+              <w:p>
+                <w:pPr>
+                  <w:spacing w:after="1" w:line="265" w:lineRule="auto"/>
+                  <w:ind w:right="1786"/>
+                </w:pPr>
+                <w:r>
+                  <w:rPr>
+                    <w:sz w:val="18"/>
+                  </w:rPr>
+                  <w:t>Tong</w:t>
+                </w:r>
+              </w:p>
+            </w:sdtContent>
+          </w:sdt>
+          <w:p>
+            <w:pPr>
+              <w:spacing w:after="242" w:line="265" w:lineRule="auto"/>
+              <w:ind w:right="1786"/>
+              <w:rPr>
+                <w:sz w:val="18"/>
+              </w:rPr>
+            </w:pPr>
+            <w:sdt>
+              <w:sdtPr>
+                <w:rPr>
+                  <w:sz w:val="18"/>
+                </w:rPr>
+                <w:alias w:val="fromcountry"/>
+                <w:tag w:val="text"/>
+                <w:id w:val="-119460764"/>
+                <w:placeholder>
+                  <w:docPart w:val="611819D8C2EB4809B9B8F67BB22D7148"/>
+                </w:placeholder>
+              </w:sdtPr>
+              <w:sdtContent>
+                <w:r>
+                  <w:rPr>
+                    <w:sz w:val="18"/>
+                  </w:rPr>
+                  <w:t>TG44 YY</w:t>
+                </w:r>
+              </w:sdtContent>
+            </w:sdt>
+            <w:r>
+              <w:rPr>
+                <w:sz w:val="18"/>
+              </w:rPr>
+              <w:t xml:space="preserve"> </w:t>
+            </w:r>
+            <w:sdt>
+              <w:sdtPr>
+                <w:rPr>
+                  <w:sz w:val="18"/>
+                </w:rPr>
+                <w:alias w:val="fromphone"/>
+                <w:tag w:val="text"/>
+                <w:id w:val="-86765038"/>
+                <w:placeholder>
+                  <w:docPart w:val="D19AFFD70EE845D5B99581DBFC0DA197"/>
+                </w:placeholder>
+              </w:sdtPr>
+              <w:sdtContent>
+                <w:r>
+                  <w:rPr>
+                    <w:sz w:val="18"/>
+                  </w:rPr>
+                  <w:t>TG44 YY</w:t>
+                </w:r>
+              </w:sdtContent>
+            </w:sdt>
+          </w:p>
+          <w:p>
+            <w:pPr>
+              <w:spacing w:after="242" w:line="265" w:lineRule="auto"/>
+              <w:ind w:right="1786"/>
+            </w:pPr>
+          </w:p>
+        </w:tc>
+      </w:tr>
+    </w:tbl>
+    <w:p>
+      <w:pPr>
+        <w:pStyle w:val="Heading1"/>
+        <w:ind w:left="0" w:firstLine="0"/>
+        <w:rPr>
+          <w:lang w:val="en-US"/>
+        </w:rPr>
+      </w:pPr>
+    </w:p>
     <w:p>
       <w:pPr>
         <w:pStyle w:val="Heading1"/>
         <w:ind w:left="9"/>
+        <w:rPr>
+          <w:lang w:val="en-US"/>
+        </w:rPr>
       </w:pPr>
+      <w:proofErr w:type="gramStart"/>
       <w:r>
         <w:t>INVOICE</w:t>
       </w:r>
-    </w:p>
-    <w:p>
-      <w:pPr>
-        <w:spacing w:after="327" w:line="265" w:lineRule="auto"/>
-        <w:ind w:left="48" w:right="1786" w:hanging="10"/>
-      </w:pPr>
       <w:r>
         <w:rPr>
-          <w:sz w:val="18"/>
+          <w:lang w:val="en-US"/>
         </w:rPr>
-        <w:t>Invoice Details:</w:t>
+        <w:t xml:space="preserve"> :</w:t>
       </w:r>
+      <w:proofErr w:type="gramEnd"/>
+      <w:r>
+        <w:rPr>
+          <w:lang w:val="en-US"/>
+        </w:rPr>
+        <w:t xml:space="preserve"> #</w:t>
+      </w:r>
+      <w:sdt>
+        <w:sdtPr>
+          <w:rPr>
+            <w:sz w:val="18"/>
+          </w:rPr>
+          <w:alias w:val="invoice"/>
+          <w:tag w:val="text"/>
+          <w:id w:val="1290318460"/>
+          <w:placeholder>
+            <w:docPart w:val="C6E07FFEDB6047EB9F12345BDD2EDD44"/>
+          </w:placeholder>
+        </w:sdtPr>
+        <w:sdtContent>
+          <w:r>
+            <w:rPr>
+              <w:szCs w:val="32"/>
+              <w:lang w:val="en-US"/>
+            </w:rPr>
+            <w:t>1</w:t>
+          </w:r>
+        </w:sdtContent>
+      </w:sdt>
     </w:p>
     <w:p>
       <w:pPr>
         <w:spacing w:after="1" w:line="265" w:lineRule="auto"/>
-        <w:ind w:left="48" w:right="1786" w:hanging="10"/>
+        <w:ind w:right="1786"/>
+        <w:rPr>
+          <w:lang w:val="en-US"/>
+        </w:rPr>
       </w:pPr>
       <w:r>
         <w:rPr>
-          <w:sz w:val="18"/>
+          <w:lang w:val="en-US"/>
         </w:rPr>
-        <w:t>Debit Note: 3</w:t>
+        <w:t>Invo</w:t>
       </w:r>
+      <w:r>
+        <w:rPr>
+          <w:lang w:val="en-US"/>
+        </w:rPr>
+        <w:t xml:space="preserve">ice Date </w:t>
+      </w:r>
+      <w:sdt>
+        <w:sdtPr>
+          <w:rPr>
+            <w:sz w:val="18"/>
+          </w:rPr>
+          <w:alias w:val="idate"/>
+          <w:tag w:val="text"/>
+          <w:id w:val="203299024"/>
+          <w:placeholder>
+            <w:docPart w:val="DBDA8D74B1C14E938FFC049355FFC6EF"/>
+          </w:placeholder>
+        </w:sdtPr>
+        <w:sdtContent>
+          <w:r>
+            <w:rPr>
+              <w:sz w:val="18"/>
+            </w:rPr>
+            <w:t>Tong</w:t>
+          </w:r>
+        </w:sdtContent>
+      </w:sdt>
     </w:p>
     <w:p>
       <w:pPr>
-        <w:spacing w:after="282" w:line="265" w:lineRule="auto"/>
-        <w:ind w:left="48" w:right="7800" w:hanging="10"/>
+        <w:spacing w:after="1" w:line="265" w:lineRule="auto"/>
+        <w:ind w:right="1786"/>
+        <w:rPr>
+          <w:sz w:val="18"/>
+        </w:rPr>
       </w:pPr>
       <w:r>
         <w:rPr>
+          <w:lang w:val="en-US"/>
+        </w:rPr>
+        <w:t>Due Date</w:t>
+      </w:r>
+      <w:r>
+        <w:rPr>
           <w:sz w:val="18"/>
+          <w:lang w:val="en-US"/>
         </w:rPr>
-        <w:t>Issue date: 06 February 2023 Due date:</w:t>
+        <w:t xml:space="preserve"> </w:t>
       </w:r>
+      <w:sdt>
+        <w:sdtPr>
+          <w:rPr>
+            <w:sz w:val="18"/>
+          </w:rPr>
+          <w:alias w:val="idue"/>
+          <w:tag w:val="text"/>
+          <w:id w:val="1168906896"/>
+          <w:placeholder>
+            <w:docPart w:val="521B88CA4A054E1B8289ED6313DD4CBB"/>
+          </w:placeholder>
+        </w:sdtPr>
+        <w:sdtContent>
+          <w:r>
+            <w:rPr>
+              <w:sz w:val="18"/>
+            </w:rPr>
+            <w:t>Tong</w:t>
+          </w:r>
+        </w:sdtContent>
+      </w:sdt>
     </w:p>
     <w:p>
       <w:pPr>
-        <w:spacing w:after="262" w:line="265" w:lineRule="auto"/>
-        <w:ind w:left="48" w:right="1786" w:hanging="10"/>
+        <w:spacing w:after="1" w:line="265" w:lineRule="auto"/>
+        <w:ind w:right="1786"/>
+        <w:rPr>
+          <w:sz w:val="18"/>
+        </w:rPr>
+      </w:pPr>
+    </w:p>
+    <w:p>
+      <w:pPr>
+        <w:spacing w:after="1" w:line="265" w:lineRule="auto"/>
+        <w:ind w:right="1786"/>
+        <w:rPr>
+          <w:lang w:val="en-US"/>
+        </w:rPr>
       </w:pPr>
       <w:r>
         <w:rPr>
-          <w:sz w:val="18"/>
+          <w:lang w:val="en-US"/>
         </w:rPr>
-        <w:t>Bill from:</w:t>
+        <w:t xml:space="preserve">Invoiced </w:t>
       </w:r>
+      <w:proofErr w:type="gramStart"/>
+      <w:r>
+        <w:rPr>
+          <w:lang w:val="en-US"/>
+        </w:rPr>
+        <w:t>To</w:t>
+      </w:r>
+      <w:r>
+        <w:rPr>
+          <w:lang w:val="en-US"/>
+        </w:rPr>
+        <w:t xml:space="preserve"> :</w:t>
+      </w:r>
+      <w:proofErr w:type="gramEnd"/>
     </w:p>
     <w:sdt>
       <w:sdtPr>
         <w:rPr>
           <w:sz w:val="18"/>
         </w:rPr>
-        <w:alias w:val="fromcompany"/>
+        <w:alias w:val="tocompany"/>
         <w:tag w:val="text"/>
-        <w:id w:val="-918561913"/>
+        <w:id w:val="939956433"/>
         <w:placeholder>
-          <w:docPart w:val="DefaultPlaceholder_-1854013440"/>
+          <w:docPart w:val="396ACB17F2B34F9EB29E3706DF2BD2AC"/>
         </w:placeholder>
       </w:sdtPr>
       <w:sdtContent>
         <w:p>
           <w:pPr>
             <w:spacing w:after="1" w:line="265" w:lineRule="auto"/>
-            <w:ind w:left="48" w:right="1786" w:hanging="10"/>
-          </w:pPr>
-          <w:r>
-            <w:rPr>
-              <w:sz w:val="18"/>
-            </w:rPr>
-            <w:t>Agency</w:t>
-          </w:r>
-        </w:p>
-      </w:sdtContent>
-    </w:sdt>
-    <w:sdt>
-      <w:sdtPr>
-        <w:rPr>
-          <w:sz w:val="18"/>
-        </w:rPr>
-        <w:alias w:val="fromaddress"/>
-        <w:tag w:val="text"/>
-        <w:id w:val="-824586576"/>
-        <w:placeholder>
-          <w:docPart w:val="DefaultPlaceholder_-1854013440"/>
-        </w:placeholder>
-      </w:sdtPr>
-      <w:sdtContent>
-        <w:p>
-          <w:pPr>
-            <w:spacing w:after="1" w:line="265" w:lineRule="auto"/>
-            <w:ind w:left="48" w:right="1786" w:hanging="10"/>
-          </w:pPr>
-          <w:r>
-            <w:rPr>
-              <w:noProof/>
-            </w:rPr>
-            <w:drawing>
-              <wp:anchor distT="0" distB="0" distL="114300" distR="114300" simplePos="0" relativeHeight="251658240" behindDoc="0" locked="0" layoutInCell="1" allowOverlap="0">
-                <wp:simplePos x="0" y="0"/>
-                <wp:positionH relativeFrom="column">
-                  <wp:posOffset>3343656</wp:posOffset>
-                </wp:positionH>
-                <wp:positionV relativeFrom="paragraph">
-                  <wp:posOffset>-81882</wp:posOffset>
-                </wp:positionV>
-                <wp:extent cx="1962912" cy="457339"/>
-                <wp:effectExtent l="0" t="0" r="0" b="0"/>
-                <wp:wrapSquare wrapText="bothSides"/>
-                <wp:docPr id="3388" name="Picture 3388"/>
-                <wp:cNvGraphicFramePr/>
-                <a:graphic xmlns:a="http://schemas.openxmlformats.org/drawingml/2006/main">
-                  <a:graphicData uri="http://schemas.openxmlformats.org/drawingml/2006/picture">
-                    <pic:pic xmlns:pic="http://schemas.openxmlformats.org/drawingml/2006/picture">
-                      <pic:nvPicPr>
-                        <pic:cNvPr id="3388" name="Picture 3388"/>
-                        <pic:cNvPicPr/>
-                      </pic:nvPicPr>
-                      <pic:blipFill>
-                        <a:blip r:embed="rId4"/>
-                        <a:stretch>
-                          <a:fillRect/>
-                        </a:stretch>
-                      </pic:blipFill>
-                      <pic:spPr>
-                        <a:xfrm>
-                          <a:off x="0" y="0"/>
-                          <a:ext cx="1962912" cy="457339"/>
-                        </a:xfrm>
-                        <a:prstGeom prst="rect">
-                          <a:avLst/>
-                        </a:prstGeom>
-                      </pic:spPr>
-                    </pic:pic>
-                  </a:graphicData>
-                </a:graphic>
-              </wp:anchor>
-            </w:drawing>
-          </w:r>
-          <w:r>
-            <w:rPr>
-              <w:sz w:val="18"/>
-            </w:rPr>
-            <w:t xml:space="preserve">7 </w:t>
-          </w:r>
-          <w:proofErr w:type="spellStart"/>
-          <w:r>
-            <w:rPr>
-              <w:sz w:val="18"/>
-            </w:rPr>
-            <w:t>Farringtong</w:t>
-          </w:r>
-          <w:proofErr w:type="spellEnd"/>
-        </w:p>
-      </w:sdtContent>
-    </w:sdt>
-    <w:sdt>
-      <w:sdtPr>
-        <w:rPr>
-          <w:sz w:val="18"/>
-        </w:rPr>
-        <w:alias w:val="fromcity"/>
-        <w:tag w:val="text"/>
-        <w:id w:val="-1818868453"/>
-        <w:placeholder>
-          <w:docPart w:val="DefaultPlaceholder_-1854013440"/>
-        </w:placeholder>
-      </w:sdtPr>
-      <w:sdtContent>
-        <w:p>
-          <w:pPr>
-            <w:spacing w:after="1" w:line="265" w:lineRule="auto"/>
-            <w:ind w:left="48" w:right="1786" w:hanging="10"/>
+            <w:ind w:right="1786"/>
           </w:pPr>
           <w:r>
             <w:rPr>
@@ -199,223 +456,82 @@
         <w:rPr>
           <w:sz w:val="18"/>
         </w:rPr>
-        <w:alias w:val="fromcountry"/>
+        <w:alias w:val="toaddress"/>
         <w:tag w:val="text"/>
-        <w:id w:val="1681551339"/>
+        <w:id w:val="911269115"/>
         <w:placeholder>
-          <w:docPart w:val="DefaultPlaceholder_-1854013440"/>
+          <w:docPart w:val="0B409A835D104454B5D4417EF60E2C36"/>
         </w:placeholder>
       </w:sdtPr>
       <w:sdtContent>
         <w:p>
           <w:pPr>
-            <w:spacing w:after="242" w:line="265" w:lineRule="auto"/>
-            <w:ind w:left="48" w:right="1786" w:hanging="10"/>
+            <w:spacing w:after="1" w:line="265" w:lineRule="auto"/>
+            <w:ind w:right="1786"/>
           </w:pPr>
           <w:r>
             <w:rPr>
               <w:sz w:val="18"/>
             </w:rPr>
-            <w:t>TG44 YY</w:t>
+            <w:t>Tong</w:t>
           </w:r>
         </w:p>
       </w:sdtContent>
     </w:sdt>
-    <w:p>
-      <w:pPr>
-        <w:spacing w:after="267"/>
-        <w:jc w:val="right"/>
-      </w:pPr>
-      <w:r>
-        <w:rPr>
-          <w:sz w:val="20"/>
-        </w:rPr>
-        <w:t>Bill To:</w:t>
-      </w:r>
-    </w:p>
     <w:sdt>
       <w:sdtPr>
         <w:rPr>
           <w:sz w:val="18"/>
         </w:rPr>
-        <w:alias w:val="tocompany"/>
+        <w:alias w:val="tocity"/>
         <w:tag w:val="text"/>
-        <w:id w:val="-251579546"/>
+        <w:id w:val="1110861418"/>
         <w:placeholder>
-          <w:docPart w:val="DefaultPlaceholder_-1854013440"/>
+          <w:docPart w:val="28F9AA8C898443E5B9F82462139AD742"/>
         </w:placeholder>
       </w:sdtPr>
       <w:sdtContent>
         <w:p>
           <w:pPr>
-            <w:spacing w:after="0" w:line="265" w:lineRule="auto"/>
-            <w:ind w:left="10" w:right="33" w:hanging="10"/>
-            <w:jc w:val="right"/>
+            <w:spacing w:after="1" w:line="265" w:lineRule="auto"/>
+            <w:ind w:right="1786"/>
           </w:pPr>
           <w:r>
             <w:rPr>
               <w:sz w:val="18"/>
             </w:rPr>
-            <w:t>Client</w:t>
+            <w:t>Tong</w:t>
           </w:r>
         </w:p>
       </w:sdtContent>
     </w:sdt>
-    <w:tbl>
-      <w:tblPr>
-        <w:tblStyle w:val="TableGrid"/>
-        <w:tblW w:w="8318" w:type="dxa"/>
-        <w:tblInd w:w="1781" w:type="dxa"/>
-        <w:tblCellMar>
-          <w:top w:w="5" w:type="dxa"/>
-          <w:left w:w="0" w:type="dxa"/>
-          <w:bottom w:w="0" w:type="dxa"/>
-          <w:right w:w="0" w:type="dxa"/>
-        </w:tblCellMar>
-        <w:tblLook w:val="04A0" w:firstRow="1" w:lastRow="0" w:firstColumn="1" w:lastColumn="0" w:noHBand="0" w:noVBand="1"/>
-      </w:tblPr>
-      <w:tblGrid>
-        <w:gridCol w:w="6157"/>
-        <w:gridCol w:w="2161"/>
-      </w:tblGrid>
-      <w:tr>
-        <w:trPr>
-          <w:trHeight w:val="552"/>
-        </w:trPr>
-        <w:tc>
-          <w:tcPr>
-            <w:tcW w:w="6157" w:type="dxa"/>
-            <w:tcBorders>
-              <w:top w:val="nil"/>
-              <w:left w:val="nil"/>
-              <w:bottom w:val="nil"/>
-              <w:right w:val="nil"/>
-            </w:tcBorders>
-          </w:tcPr>
-          <w:p>
-            <w:pPr>
-              <w:spacing w:after="0"/>
-            </w:pPr>
-          </w:p>
-        </w:tc>
-        <w:tc>
-          <w:tcPr>
-            <w:tcW w:w="2161" w:type="dxa"/>
-            <w:tcBorders>
-              <w:top w:val="nil"/>
-              <w:left w:val="nil"/>
-              <w:bottom w:val="nil"/>
-              <w:right w:val="nil"/>
-            </w:tcBorders>
-            <w:vAlign w:val="bottom"/>
-          </w:tcPr>
-          <w:p>
-            <w:pPr>
-              <w:spacing w:after="10"/>
-              <w:jc w:val="both"/>
-              <w:rPr>
-                <w:sz w:val="18"/>
-                <w:lang w:val="en-US"/>
-              </w:rPr>
-            </w:pPr>
-            <w:sdt>
-              <w:sdtPr>
-                <w:rPr>
-                  <w:sz w:val="18"/>
-                </w:rPr>
-                <w:alias w:val="toaddress"/>
-                <w:tag w:val="text"/>
-                <w:id w:val="-464980207"/>
-                <w:placeholder>
-                  <w:docPart w:val="DefaultPlaceholder_-1854013440"/>
-                </w:placeholder>
-              </w:sdtPr>
-              <w:sdtContent>
-                <w:proofErr w:type="spellStart"/>
-                <w:r>
-                  <w:rPr>
-                    <w:sz w:val="18"/>
-                  </w:rPr>
-                  <w:t>N</w:t>
-                </w:r>
-                <w:r>
-                  <w:rPr>
-                    <w:sz w:val="18"/>
-                  </w:rPr>
-                  <w:t>ingt</w:t>
-                </w:r>
-                <w:proofErr w:type="spellEnd"/>
-              </w:sdtContent>
-            </w:sdt>
-            <w:r>
-              <w:rPr>
-                <w:sz w:val="18"/>
-                <w:lang w:val="en-US"/>
-              </w:rPr>
-              <w:t xml:space="preserve">  </w:t>
-            </w:r>
-          </w:p>
-          <w:p>
-            <w:pPr>
-              <w:spacing w:after="10"/>
-              <w:jc w:val="both"/>
-            </w:pPr>
-            <w:r>
-              <w:rPr>
-                <w:sz w:val="18"/>
-              </w:rPr>
-              <w:t xml:space="preserve"> </w:t>
-            </w:r>
-            <w:sdt>
-              <w:sdtPr>
-                <w:rPr>
-                  <w:sz w:val="18"/>
-                </w:rPr>
-                <w:alias w:val="tocity"/>
-                <w:tag w:val="text"/>
-                <w:id w:val="-1338832984"/>
-                <w:placeholder>
-                  <w:docPart w:val="DefaultPlaceholder_-1854013440"/>
-                </w:placeholder>
-              </w:sdtPr>
-              <w:sdtContent>
-                <w:r>
-                  <w:rPr>
-                    <w:sz w:val="18"/>
-                  </w:rPr>
-                  <w:t>Ave</w:t>
-                </w:r>
-              </w:sdtContent>
-            </w:sdt>
-          </w:p>
-          <w:sdt>
-            <w:sdtPr>
-              <w:rPr>
-                <w:sz w:val="18"/>
-              </w:rPr>
-              <w:id w:val="-38676660"/>
-              <w:placeholder>
-                <w:docPart w:val="DefaultPlaceholder_-1854013440"/>
-              </w:placeholder>
-            </w:sdtPr>
-            <w:sdtContent>
-              <w:p>
-                <w:pPr>
-                  <w:spacing w:after="0"/>
-                  <w:jc w:val="right"/>
-                </w:pPr>
-                <w:r>
-                  <w:rPr>
-                    <w:sz w:val="18"/>
-                  </w:rPr>
-                  <w:t>Rugby</w:t>
-                </w:r>
-              </w:p>
-            </w:sdtContent>
-          </w:sdt>
-        </w:tc>
-      </w:tr>
-    </w:tbl>
+    <w:sdt>
+      <w:sdtPr>
+        <w:rPr>
+          <w:sz w:val="18"/>
+        </w:rPr>
+        <w:alias w:val="tocountry"/>
+        <w:tag w:val="text"/>
+        <w:id w:val="-238567547"/>
+        <w:placeholder>
+          <w:docPart w:val="EC823788859F4D1EB62722019832D0FF"/>
+        </w:placeholder>
+      </w:sdtPr>
+      <w:sdtContent>
+        <w:p>
+          <w:pPr>
+            <w:spacing w:after="1" w:line="265" w:lineRule="auto"/>
+            <w:ind w:right="1786"/>
+          </w:pPr>
+          <w:r>
+            <w:rPr>
+              <w:sz w:val="18"/>
+            </w:rPr>
+            <w:t>Tong</w:t>
+          </w:r>
+        </w:p>
+      </w:sdtContent>
+    </w:sdt>
     <w:p>
       <w:pPr>
         <w:sectPr>
@@ -516,333 +632,588 @@
         </mc:AlternateContent>
       </w:r>
     </w:p>
-    <w:p>
-      <w:pPr>
-        <w:pStyle w:val="Heading2"/>
-        <w:tabs>
-          <w:tab w:val="center" w:pos="600"/>
-          <w:tab w:val="center" w:pos="2268"/>
-          <w:tab w:val="center" w:pos="4030"/>
-          <w:tab w:val="center" w:pos="5470"/>
-          <w:tab w:val="center" w:pos="6526"/>
-          <w:tab w:val="center" w:pos="7644"/>
-          <w:tab w:val="center" w:pos="9235"/>
-        </w:tabs>
-        <w:spacing w:after="0"/>
-      </w:pPr>
-      <w:r>
-        <w:tab/>
-        <w:t>SHIFT DATE</w:t>
-      </w:r>
-      <w:r>
-        <w:tab/>
-        <w:t>NAME OF WORKER</w:t>
-      </w:r>
-      <w:r>
-        <w:tab/>
-        <w:t>DIRECTORATE</w:t>
-      </w:r>
-      <w:r>
-        <w:tab/>
-        <w:t>SHIFT TYPE</w:t>
-      </w:r>
-      <w:r>
-        <w:tab/>
-        <w:t>RATE</w:t>
-      </w:r>
-      <w:r>
-        <w:tab/>
-        <w:t>TOTAL UNITS</w:t>
-      </w:r>
-      <w:r>
-        <w:tab/>
-        <w:t>TOTAL CHARGE</w:t>
-      </w:r>
-    </w:p>
-    <w:p>
-      <w:pPr>
-        <w:spacing w:after="151"/>
-        <w:ind w:left="-67"/>
-      </w:pPr>
-      <w:r>
-        <w:rPr>
-          <w:noProof/>
-        </w:rPr>
-        <w:drawing>
-          <wp:inline distT="0" distB="0" distL="0" distR="0">
-            <wp:extent cx="6437376" cy="173789"/>
-            <wp:effectExtent l="0" t="0" r="0" b="0"/>
-            <wp:docPr id="3390" name="Picture 3390"/>
-            <wp:cNvGraphicFramePr/>
-            <a:graphic xmlns:a="http://schemas.openxmlformats.org/drawingml/2006/main">
-              <a:graphicData uri="http://schemas.openxmlformats.org/drawingml/2006/picture">
-                <pic:pic xmlns:pic="http://schemas.openxmlformats.org/drawingml/2006/picture">
-                  <pic:nvPicPr>
-                    <pic:cNvPr id="3390" name="Picture 3390"/>
-                    <pic:cNvPicPr/>
-                  </pic:nvPicPr>
-                  <pic:blipFill>
-                    <a:blip r:embed="rId5"/>
-                    <a:stretch>
-                      <a:fillRect/>
-                    </a:stretch>
-                  </pic:blipFill>
-                  <pic:spPr>
-                    <a:xfrm>
-                      <a:off x="0" y="0"/>
-                      <a:ext cx="6437376" cy="173789"/>
-                    </a:xfrm>
-                    <a:prstGeom prst="rect">
-                      <a:avLst/>
-                    </a:prstGeom>
-                  </pic:spPr>
-                </pic:pic>
-              </a:graphicData>
-            </a:graphic>
-          </wp:inline>
-        </w:drawing>
-      </w:r>
-    </w:p>
     <w:tbl>
       <w:tblPr>
-        <w:tblStyle w:val="TableGrid"/>
-        <w:tblW w:w="10061" w:type="dxa"/>
-        <w:tblInd w:w="-29" w:type="dxa"/>
-        <w:tblCellMar>
-          <w:top w:w="0" w:type="dxa"/>
-          <w:left w:w="0" w:type="dxa"/>
-          <w:bottom w:w="0" w:type="dxa"/>
-          <w:right w:w="758" w:type="dxa"/>
-        </w:tblCellMar>
+        <w:tblStyle w:val="TableGrid0"/>
+        <w:tblW w:w="0" w:type="auto"/>
+        <w:tblInd w:w="-67" w:type="dxa"/>
         <w:tblLook w:val="04A0" w:firstRow="1" w:lastRow="0" w:firstColumn="1" w:lastColumn="0" w:noHBand="0" w:noVBand="1"/>
       </w:tblPr>
       <w:tblGrid>
-        <w:gridCol w:w="9211"/>
-        <w:gridCol w:w="850"/>
+        <w:gridCol w:w="1196"/>
+        <w:gridCol w:w="5103"/>
+        <w:gridCol w:w="1701"/>
+        <w:gridCol w:w="2127"/>
       </w:tblGrid>
       <w:tr>
-        <w:trPr>
-          <w:trHeight w:val="408"/>
-        </w:trPr>
         <w:tc>
           <w:tcPr>
-            <w:tcW w:w="9226" w:type="dxa"/>
-            <w:tcBorders>
-              <w:top w:val="single" w:sz="2" w:space="0" w:color="000000"/>
-              <w:left w:val="nil"/>
-              <w:bottom w:val="single" w:sz="2" w:space="0" w:color="000000"/>
-              <w:right w:val="nil"/>
-            </w:tcBorders>
-            <w:vAlign w:val="center"/>
+            <w:tcW w:w="1196" w:type="dxa"/>
           </w:tcPr>
           <w:p>
             <w:pPr>
-              <w:tabs>
-                <w:tab w:val="center" w:pos="629"/>
-                <w:tab w:val="center" w:pos="6550"/>
-              </w:tabs>
-              <w:spacing w:after="0"/>
+              <w:pStyle w:val="ListParagraph"/>
+              <w:spacing w:after="0" w:line="240" w:lineRule="auto"/>
+              <w:ind w:left="0"/>
+              <w:rPr>
+                <w:rFonts w:ascii="Times New Roman" w:eastAsiaTheme="minorHAnsi" w:hAnsi="Times New Roman"/>
+              </w:rPr>
             </w:pPr>
             <w:r>
-              <w:rPr>
-                <w:sz w:val="18"/>
-              </w:rPr>
-              <w:tab/>
-              <w:t>2023-01-20</w:t>
-            </w:r>
-            <w:r>
-              <w:rPr>
-                <w:sz w:val="18"/>
-              </w:rPr>
-              <w:tab/>
-              <w:t>40</w:t>
+              <w:t>Unit</w:t>
             </w:r>
           </w:p>
         </w:tc>
         <w:tc>
           <w:tcPr>
-            <w:tcW w:w="835" w:type="dxa"/>
-            <w:tcBorders>
-              <w:top w:val="single" w:sz="2" w:space="0" w:color="000000"/>
-              <w:left w:val="nil"/>
-              <w:bottom w:val="single" w:sz="2" w:space="0" w:color="000000"/>
-              <w:right w:val="nil"/>
-            </w:tcBorders>
-          </w:tcPr>
-          <w:p/>
-        </w:tc>
-      </w:tr>
-      <w:tr>
-        <w:trPr>
-          <w:trHeight w:val="413"/>
-        </w:trPr>
-        <w:tc>
-          <w:tcPr>
-            <w:tcW w:w="9226" w:type="dxa"/>
-            <w:tcBorders>
-              <w:top w:val="single" w:sz="2" w:space="0" w:color="000000"/>
-              <w:left w:val="nil"/>
-              <w:bottom w:val="single" w:sz="2" w:space="0" w:color="000000"/>
-              <w:right w:val="nil"/>
-            </w:tcBorders>
-            <w:vAlign w:val="center"/>
+            <w:tcW w:w="5103" w:type="dxa"/>
           </w:tcPr>
           <w:p>
             <w:pPr>
-              <w:spacing w:after="0"/>
-              <w:ind w:right="470"/>
-              <w:jc w:val="right"/>
+              <w:rPr>
+                <w:rFonts w:ascii="Times New Roman" w:hAnsi="Times New Roman"/>
+                <w:b/>
+                <w:color w:val="FF0000"/>
+                <w:sz w:val="21"/>
+                <w:szCs w:val="21"/>
+                <w:lang w:val="en-US"/>
+              </w:rPr>
             </w:pPr>
             <w:r>
               <w:rPr>
-                <w:sz w:val="18"/>
+                <w:lang w:val="en-US"/>
               </w:rPr>
-              <w:t>Sub Total</w:t>
+              <w:t>Description</w:t>
             </w:r>
           </w:p>
         </w:tc>
         <w:tc>
           <w:tcPr>
-            <w:tcW w:w="835" w:type="dxa"/>
-            <w:tcBorders>
-              <w:top w:val="single" w:sz="2" w:space="0" w:color="000000"/>
-              <w:left w:val="nil"/>
-              <w:bottom w:val="single" w:sz="2" w:space="0" w:color="000000"/>
-              <w:right w:val="nil"/>
-            </w:tcBorders>
-            <w:vAlign w:val="center"/>
+            <w:tcW w:w="1701" w:type="dxa"/>
           </w:tcPr>
           <w:p>
             <w:pPr>
-              <w:spacing w:after="0"/>
+              <w:pStyle w:val="TableContents"/>
+              <w:rPr>
+                <w:rFonts w:ascii="Times New Roman" w:hAnsi="Times New Roman" w:cs="Times New Roman"/>
+                <w:sz w:val="24"/>
+                <w:szCs w:val="24"/>
+                <w:lang w:val="en-US"/>
+              </w:rPr>
             </w:pPr>
             <w:r>
               <w:rPr>
-                <w:sz w:val="18"/>
+                <w:lang w:val="en-US"/>
               </w:rPr>
-              <w:t>0</w:t>
-            </w:r>
-          </w:p>
-        </w:tc>
-      </w:tr>
-      <w:tr>
-        <w:trPr>
-          <w:trHeight w:val="408"/>
-        </w:trPr>
-        <w:tc>
-          <w:tcPr>
-            <w:tcW w:w="9226" w:type="dxa"/>
-            <w:tcBorders>
-              <w:top w:val="single" w:sz="2" w:space="0" w:color="000000"/>
-              <w:left w:val="nil"/>
-              <w:bottom w:val="single" w:sz="2" w:space="0" w:color="000000"/>
-              <w:right w:val="nil"/>
-            </w:tcBorders>
-            <w:vAlign w:val="center"/>
-          </w:tcPr>
-          <w:p>
-            <w:pPr>
-              <w:spacing w:after="0"/>
-              <w:ind w:right="480"/>
-              <w:jc w:val="right"/>
-            </w:pPr>
-            <w:r>
-              <w:rPr>
-                <w:sz w:val="18"/>
-              </w:rPr>
-              <w:t>Discount</w:t>
+              <w:t>Unit Price</w:t>
             </w:r>
           </w:p>
         </w:tc>
         <w:tc>
           <w:tcPr>
-            <w:tcW w:w="835" w:type="dxa"/>
-            <w:tcBorders>
-              <w:top w:val="single" w:sz="2" w:space="0" w:color="000000"/>
-              <w:left w:val="nil"/>
-              <w:bottom w:val="single" w:sz="2" w:space="0" w:color="000000"/>
-              <w:right w:val="nil"/>
-            </w:tcBorders>
-          </w:tcPr>
-          <w:p/>
-        </w:tc>
-      </w:tr>
-      <w:tr>
-        <w:trPr>
-          <w:trHeight w:val="408"/>
-        </w:trPr>
-        <w:tc>
-          <w:tcPr>
-            <w:tcW w:w="9226" w:type="dxa"/>
-            <w:tcBorders>
-              <w:top w:val="single" w:sz="2" w:space="0" w:color="000000"/>
-              <w:left w:val="nil"/>
-              <w:bottom w:val="single" w:sz="2" w:space="0" w:color="000000"/>
-              <w:right w:val="nil"/>
-            </w:tcBorders>
-            <w:vAlign w:val="center"/>
+            <w:tcW w:w="2127" w:type="dxa"/>
           </w:tcPr>
           <w:p>
             <w:pPr>
-              <w:spacing w:after="0"/>
-              <w:ind w:right="533"/>
-              <w:jc w:val="right"/>
+              <w:pStyle w:val="TableContents"/>
+              <w:rPr>
+                <w:rFonts w:ascii="Times New Roman" w:hAnsi="Times New Roman" w:cs="Times New Roman"/>
+                <w:b/>
+                <w:bCs/>
+                <w:sz w:val="24"/>
+                <w:szCs w:val="24"/>
+                <w:lang w:val="en-US"/>
+              </w:rPr>
             </w:pPr>
             <w:r>
               <w:rPr>
-                <w:sz w:val="18"/>
+                <w:lang w:val="en-US"/>
               </w:rPr>
-              <w:t>VAT O %</w:t>
+              <w:t>Amount</w:t>
+            </w:r>
+          </w:p>
+        </w:tc>
+      </w:tr>
+      <w:sdt>
+        <w:sdtPr>
+          <w:rPr>
+            <w:rFonts w:asciiTheme="minorHAnsi" w:eastAsiaTheme="minorHAnsi" w:hAnsiTheme="minorHAnsi" w:cstheme="minorHAnsi"/>
+            <w:color w:val="0D0D0D" w:themeColor="text1" w:themeTint="F2"/>
+            <w:sz w:val="20"/>
+            <w:szCs w:val="20"/>
+          </w:rPr>
+          <w:alias w:val="table"/>
+          <w:tag w:val="table"/>
+          <w:id w:val="69941234"/>
+          <w:placeholder>
+            <w:docPart w:val="B4301ED113BB4712B9DF30907B2174A2"/>
+          </w:placeholder>
+        </w:sdtPr>
+        <w:sdtEndPr>
+          <w:rPr>
+            <w:color w:val="0D0D0D" w:themeColor="text1" w:themeTint="F2"/>
+          </w:rPr>
+        </w:sdtEndPr>
+        <w:sdtContent>
+          <w:tr>
+            <w:tc>
+              <w:tcPr>
+                <w:tcW w:w="1196" w:type="dxa"/>
+              </w:tcPr>
+              <w:p>
+                <w:pPr>
+                  <w:pStyle w:val="ListParagraph"/>
+                  <w:spacing w:after="0" w:line="240" w:lineRule="auto"/>
+                  <w:ind w:left="0"/>
+                  <w:rPr>
+                    <w:rFonts w:asciiTheme="minorHAnsi" w:hAnsiTheme="minorHAnsi" w:cstheme="minorHAnsi"/>
+                    <w:color w:val="0D0D0D" w:themeColor="text1" w:themeTint="F2"/>
+                    <w:sz w:val="20"/>
+                    <w:szCs w:val="20"/>
+                  </w:rPr>
+                </w:pPr>
+                <w:sdt>
+                  <w:sdtPr>
+                    <w:rPr>
+                      <w:rFonts w:asciiTheme="minorHAnsi" w:hAnsiTheme="minorHAnsi" w:cstheme="minorHAnsi"/>
+                      <w:color w:val="0D0D0D" w:themeColor="text1" w:themeTint="F2"/>
+                      <w:sz w:val="20"/>
+                      <w:szCs w:val="20"/>
+                    </w:rPr>
+                    <w:alias w:val="unit"/>
+                    <w:tag w:val="text"/>
+                    <w:id w:val="-1773534933"/>
+                    <w:placeholder>
+                      <w:docPart w:val="46EE6965426F4B0B97368D7D183B697E"/>
+                    </w:placeholder>
+                  </w:sdtPr>
+                  <w:sdtContent>
+                    <w:r>
+                      <w:rPr>
+                        <w:rFonts w:asciiTheme="minorHAnsi" w:hAnsiTheme="minorHAnsi" w:cstheme="minorHAnsi"/>
+                        <w:color w:val="0D0D0D" w:themeColor="text1" w:themeTint="F2"/>
+                        <w:sz w:val="20"/>
+                        <w:szCs w:val="20"/>
+                      </w:rPr>
+                      <w:t>1</w:t>
+                    </w:r>
+                  </w:sdtContent>
+                </w:sdt>
+              </w:p>
+            </w:tc>
+            <w:tc>
+              <w:tcPr>
+                <w:tcW w:w="5103" w:type="dxa"/>
+              </w:tcPr>
+              <w:p>
+                <w:pPr>
+                  <w:rPr>
+                    <w:rFonts w:asciiTheme="minorHAnsi" w:hAnsiTheme="minorHAnsi" w:cstheme="minorHAnsi"/>
+                    <w:color w:val="0D0D0D" w:themeColor="text1" w:themeTint="F2"/>
+                    <w:sz w:val="20"/>
+                    <w:szCs w:val="20"/>
+                  </w:rPr>
+                </w:pPr>
+                <w:sdt>
+                  <w:sdtPr>
+                    <w:rPr>
+                      <w:rFonts w:asciiTheme="minorHAnsi" w:hAnsiTheme="minorHAnsi" w:cstheme="minorHAnsi"/>
+                      <w:color w:val="0D0D0D" w:themeColor="text1" w:themeTint="F2"/>
+                      <w:sz w:val="20"/>
+                      <w:szCs w:val="20"/>
+                    </w:rPr>
+                    <w:alias w:val="description"/>
+                    <w:tag w:val="text"/>
+                    <w:id w:val="201292245"/>
+                    <w:placeholder>
+                      <w:docPart w:val="7705D181F76A45E29C29B7499084CEE9"/>
+                    </w:placeholder>
+                  </w:sdtPr>
+                  <w:sdtContent>
+                    <w:r>
+                      <w:rPr>
+                        <w:rFonts w:asciiTheme="minorHAnsi" w:hAnsiTheme="minorHAnsi" w:cstheme="minorHAnsi"/>
+                        <w:color w:val="0D0D0D" w:themeColor="text1" w:themeTint="F2"/>
+                        <w:sz w:val="20"/>
+                        <w:szCs w:val="20"/>
+                        <w:lang w:val="en-US"/>
+                      </w:rPr>
+                      <w:t>Desc</w:t>
+                    </w:r>
+                  </w:sdtContent>
+                </w:sdt>
+              </w:p>
+              <w:p>
+                <w:pPr>
+                  <w:pStyle w:val="TableContents"/>
+                  <w:rPr>
+                    <w:rFonts w:cstheme="minorHAnsi"/>
+                    <w:color w:val="0D0D0D" w:themeColor="text1" w:themeTint="F2"/>
+                    <w:sz w:val="20"/>
+                    <w:szCs w:val="20"/>
+                    <w:lang w:val="en-US"/>
+                  </w:rPr>
+                </w:pPr>
+              </w:p>
+            </w:tc>
+            <w:tc>
+              <w:tcPr>
+                <w:tcW w:w="1701" w:type="dxa"/>
+              </w:tcPr>
+              <w:sdt>
+                <w:sdtPr>
+                  <w:rPr>
+                    <w:rFonts w:cstheme="minorHAnsi"/>
+                    <w:color w:val="0D0D0D" w:themeColor="text1" w:themeTint="F2"/>
+                    <w:sz w:val="20"/>
+                    <w:szCs w:val="20"/>
+                  </w:rPr>
+                  <w:alias w:val="uprice"/>
+                  <w:tag w:val="text"/>
+                  <w:id w:val="884526122"/>
+                  <w:placeholder>
+                    <w:docPart w:val="B4301ED113BB4712B9DF30907B2174A2"/>
+                  </w:placeholder>
+                </w:sdtPr>
+                <w:sdtContent>
+                  <w:p>
+                    <w:pPr>
+                      <w:pStyle w:val="TableContents"/>
+                      <w:rPr>
+                        <w:rFonts w:cstheme="minorHAnsi"/>
+                        <w:color w:val="0D0D0D" w:themeColor="text1" w:themeTint="F2"/>
+                        <w:sz w:val="20"/>
+                        <w:szCs w:val="20"/>
+                        <w:lang w:val="en-US"/>
+                      </w:rPr>
+                    </w:pPr>
+                    <w:r>
+                      <w:rPr>
+                        <w:rFonts w:cstheme="minorHAnsi"/>
+                        <w:color w:val="0D0D0D" w:themeColor="text1" w:themeTint="F2"/>
+                        <w:sz w:val="20"/>
+                        <w:szCs w:val="20"/>
+                      </w:rPr>
+                      <w:t>1</w:t>
+                    </w:r>
+                  </w:p>
+                </w:sdtContent>
+              </w:sdt>
+            </w:tc>
+            <w:tc>
+              <w:tcPr>
+                <w:tcW w:w="2127" w:type="dxa"/>
+              </w:tcPr>
+              <w:sdt>
+                <w:sdtPr>
+                  <w:rPr>
+                    <w:rFonts w:cstheme="minorHAnsi"/>
+                    <w:color w:val="0D0D0D" w:themeColor="text1" w:themeTint="F2"/>
+                    <w:sz w:val="20"/>
+                    <w:szCs w:val="20"/>
+                  </w:rPr>
+                  <w:alias w:val="amount"/>
+                  <w:tag w:val="text"/>
+                  <w:id w:val="-588466204"/>
+                  <w:placeholder>
+                    <w:docPart w:val="257E272BA15A4909A67A91C576F8A57F"/>
+                  </w:placeholder>
+                  <w:showingPlcHdr/>
+                </w:sdtPr>
+                <w:sdtContent>
+                  <w:p>
+                    <w:pPr>
+                      <w:pStyle w:val="TableContents"/>
+                      <w:rPr>
+                        <w:rFonts w:cstheme="minorHAnsi"/>
+                        <w:color w:val="0D0D0D" w:themeColor="text1" w:themeTint="F2"/>
+                        <w:sz w:val="20"/>
+                        <w:szCs w:val="20"/>
+                      </w:rPr>
+                    </w:pPr>
+                    <w:r>
+                      <w:rPr>
+                        <w:rFonts w:cstheme="minorHAnsi"/>
+                        <w:color w:val="0D0D0D" w:themeColor="text1" w:themeTint="F2"/>
+                        <w:sz w:val="20"/>
+                        <w:szCs w:val="20"/>
+                        <w:lang w:val="en-US"/>
+                      </w:rPr>
+                      <w:t>1</w:t>
+                    </w:r>
+                  </w:p>
+                </w:sdtContent>
+              </w:sdt>
+              <w:p>
+                <w:pPr>
+                  <w:pStyle w:val="TableContents"/>
+                  <w:ind w:left="360"/>
+                  <w:rPr>
+                    <w:rFonts w:cstheme="minorHAnsi"/>
+                    <w:color w:val="0D0D0D" w:themeColor="text1" w:themeTint="F2"/>
+                    <w:sz w:val="20"/>
+                    <w:szCs w:val="20"/>
+                    <w:lang w:val="en-US"/>
+                  </w:rPr>
+                </w:pPr>
+              </w:p>
+            </w:tc>
+          </w:tr>
+        </w:sdtContent>
+      </w:sdt>
+      <w:tr>
+        <w:tc>
+          <w:tcPr>
+            <w:tcW w:w="1196" w:type="dxa"/>
+          </w:tcPr>
+          <w:p>
+            <w:pPr>
+              <w:pStyle w:val="ListParagraph"/>
+              <w:spacing w:after="0" w:line="240" w:lineRule="auto"/>
+              <w:ind w:left="0"/>
+              <w:rPr>
+                <w:rFonts w:asciiTheme="minorHAnsi" w:eastAsiaTheme="minorHAnsi" w:hAnsiTheme="minorHAnsi" w:cstheme="minorHAnsi"/>
+                <w:color w:val="0D0D0D" w:themeColor="text1" w:themeTint="F2"/>
+                <w:sz w:val="20"/>
+                <w:szCs w:val="20"/>
+              </w:rPr>
+            </w:pPr>
+          </w:p>
+        </w:tc>
+        <w:tc>
+          <w:tcPr>
+            <w:tcW w:w="5103" w:type="dxa"/>
+          </w:tcPr>
+          <w:p>
+            <w:pPr>
+              <w:rPr>
+                <w:rFonts w:asciiTheme="minorHAnsi" w:hAnsiTheme="minorHAnsi" w:cstheme="minorHAnsi"/>
+                <w:color w:val="0D0D0D" w:themeColor="text1" w:themeTint="F2"/>
+                <w:sz w:val="20"/>
+                <w:szCs w:val="20"/>
+              </w:rPr>
+            </w:pPr>
+          </w:p>
+        </w:tc>
+        <w:tc>
+          <w:tcPr>
+            <w:tcW w:w="1701" w:type="dxa"/>
+          </w:tcPr>
+          <w:p>
+            <w:pPr>
+              <w:pStyle w:val="TableContents"/>
+              <w:rPr>
+                <w:rFonts w:cstheme="minorHAnsi"/>
+                <w:color w:val="0D0D0D" w:themeColor="text1" w:themeTint="F2"/>
+                <w:sz w:val="20"/>
+                <w:szCs w:val="20"/>
+                <w:lang w:val="en-US"/>
+              </w:rPr>
+            </w:pPr>
+            <w:r>
+              <w:rPr>
+                <w:rFonts w:cstheme="minorHAnsi"/>
+                <w:color w:val="0D0D0D" w:themeColor="text1" w:themeTint="F2"/>
+                <w:sz w:val="20"/>
+                <w:szCs w:val="20"/>
+                <w:lang w:val="en-US"/>
+              </w:rPr>
+              <w:t>Sub Total</w:t>
+            </w:r>
+          </w:p>
+          <w:p>
+            <w:pPr>
+              <w:pStyle w:val="TableContents"/>
+              <w:rPr>
+                <w:rFonts w:cstheme="minorHAnsi"/>
+                <w:color w:val="0D0D0D" w:themeColor="text1" w:themeTint="F2"/>
+                <w:sz w:val="20"/>
+                <w:szCs w:val="20"/>
+                <w:lang w:val="en-US"/>
+              </w:rPr>
+            </w:pPr>
+            <w:r>
+              <w:rPr>
+                <w:rFonts w:cstheme="minorHAnsi"/>
+                <w:color w:val="0D0D0D" w:themeColor="text1" w:themeTint="F2"/>
+                <w:sz w:val="20"/>
+                <w:szCs w:val="20"/>
+                <w:lang w:val="en-US"/>
+              </w:rPr>
+              <w:t>Credit</w:t>
+            </w:r>
+          </w:p>
+          <w:p>
+            <w:pPr>
+              <w:pStyle w:val="TableContents"/>
+              <w:rPr>
+                <w:rFonts w:cstheme="minorHAnsi"/>
+                <w:color w:val="0D0D0D" w:themeColor="text1" w:themeTint="F2"/>
+                <w:sz w:val="20"/>
+                <w:szCs w:val="20"/>
+                <w:lang w:val="en-US"/>
+              </w:rPr>
+            </w:pPr>
+            <w:r>
+              <w:rPr>
+                <w:rFonts w:cstheme="minorHAnsi"/>
+                <w:color w:val="0D0D0D" w:themeColor="text1" w:themeTint="F2"/>
+                <w:sz w:val="20"/>
+                <w:szCs w:val="20"/>
+                <w:lang w:val="en-US"/>
+              </w:rPr>
+              <w:t>Total Due</w:t>
             </w:r>
           </w:p>
         </w:tc>
         <w:tc>
           <w:tcPr>
-            <w:tcW w:w="835" w:type="dxa"/>
-            <w:tcBorders>
-              <w:top w:val="single" w:sz="2" w:space="0" w:color="000000"/>
-              <w:left w:val="nil"/>
-              <w:bottom w:val="single" w:sz="2" w:space="0" w:color="000000"/>
-              <w:right w:val="nil"/>
-            </w:tcBorders>
-            <w:vAlign w:val="center"/>
+            <w:tcW w:w="2127" w:type="dxa"/>
           </w:tcPr>
+          <w:sdt>
+            <w:sdtPr>
+              <w:rPr>
+                <w:rFonts w:cstheme="minorHAnsi"/>
+                <w:color w:val="0D0D0D" w:themeColor="text1" w:themeTint="F2"/>
+                <w:sz w:val="20"/>
+                <w:szCs w:val="20"/>
+              </w:rPr>
+              <w:alias w:val="sub"/>
+              <w:tag w:val="text"/>
+              <w:id w:val="-162943246"/>
+              <w:placeholder>
+                <w:docPart w:val="07C8A38F7E7E459D9DD15247E7EB828B"/>
+              </w:placeholder>
+            </w:sdtPr>
+            <w:sdtContent>
+              <w:p>
+                <w:pPr>
+                  <w:pStyle w:val="TableContents"/>
+                  <w:rPr>
+                    <w:rFonts w:cstheme="minorHAnsi"/>
+                    <w:color w:val="0D0D0D" w:themeColor="text1" w:themeTint="F2"/>
+                    <w:sz w:val="20"/>
+                    <w:szCs w:val="20"/>
+                  </w:rPr>
+                </w:pPr>
+                <w:r>
+                  <w:rPr>
+                    <w:rFonts w:cstheme="minorHAnsi"/>
+                    <w:color w:val="0D0D0D" w:themeColor="text1" w:themeTint="F2"/>
+                    <w:sz w:val="20"/>
+                    <w:szCs w:val="20"/>
+                  </w:rPr>
+                  <w:t>1</w:t>
+                </w:r>
+              </w:p>
+            </w:sdtContent>
+          </w:sdt>
+          <w:sdt>
+            <w:sdtPr>
+              <w:rPr>
+                <w:rFonts w:cstheme="minorHAnsi"/>
+                <w:color w:val="0D0D0D" w:themeColor="text1" w:themeTint="F2"/>
+                <w:sz w:val="20"/>
+                <w:szCs w:val="20"/>
+              </w:rPr>
+              <w:alias w:val="credit"/>
+              <w:tag w:val="text"/>
+              <w:id w:val="-2074339648"/>
+              <w:placeholder>
+                <w:docPart w:val="76A66EE40754428C9F9486744B1F4FA0"/>
+              </w:placeholder>
+            </w:sdtPr>
+            <w:sdtContent>
+              <w:p>
+                <w:pPr>
+                  <w:pStyle w:val="TableContents"/>
+                  <w:rPr>
+                    <w:rFonts w:cstheme="minorHAnsi"/>
+                    <w:color w:val="0D0D0D" w:themeColor="text1" w:themeTint="F2"/>
+                    <w:sz w:val="20"/>
+                    <w:szCs w:val="20"/>
+                  </w:rPr>
+                </w:pPr>
+                <w:r>
+                  <w:rPr>
+                    <w:rFonts w:cstheme="minorHAnsi"/>
+                    <w:color w:val="0D0D0D" w:themeColor="text1" w:themeTint="F2"/>
+                    <w:sz w:val="20"/>
+                    <w:szCs w:val="20"/>
+                  </w:rPr>
+                  <w:t>1</w:t>
+                </w:r>
+              </w:p>
+            </w:sdtContent>
+          </w:sdt>
+          <w:sdt>
+            <w:sdtPr>
+              <w:rPr>
+                <w:rFonts w:cstheme="minorHAnsi"/>
+                <w:color w:val="0D0D0D" w:themeColor="text1" w:themeTint="F2"/>
+                <w:sz w:val="20"/>
+                <w:szCs w:val="20"/>
+              </w:rPr>
+              <w:alias w:val="tdue"/>
+              <w:tag w:val="text"/>
+              <w:id w:val="-1266614898"/>
+              <w:placeholder>
+                <w:docPart w:val="813D22D4535F4C42B09FB7C671576E53"/>
+              </w:placeholder>
+            </w:sdtPr>
+            <w:sdtContent>
+              <w:p>
+                <w:pPr>
+                  <w:pStyle w:val="TableContents"/>
+                  <w:rPr>
+                    <w:rFonts w:cstheme="minorHAnsi"/>
+                    <w:color w:val="0D0D0D" w:themeColor="text1" w:themeTint="F2"/>
+                    <w:sz w:val="20"/>
+                    <w:szCs w:val="20"/>
+                  </w:rPr>
+                </w:pPr>
+                <w:r>
+                  <w:rPr>
+                    <w:rFonts w:cstheme="minorHAnsi"/>
+                    <w:color w:val="0D0D0D" w:themeColor="text1" w:themeTint="F2"/>
+                    <w:sz w:val="20"/>
+                    <w:szCs w:val="20"/>
+                  </w:rPr>
+                  <w:t>1</w:t>
+                </w:r>
+              </w:p>
+            </w:sdtContent>
+          </w:sdt>
           <w:p>
             <w:pPr>
-              <w:spacing w:after="0"/>
+              <w:pStyle w:val="TableContents"/>
+              <w:spacing w:line="120" w:lineRule="auto"/>
+              <w:rPr>
+                <w:rFonts w:cstheme="minorHAnsi"/>
+                <w:color w:val="0D0D0D" w:themeColor="text1" w:themeTint="F2"/>
+                <w:lang w:val="en-US"/>
+              </w:rPr>
             </w:pPr>
-            <w:r>
-              <w:rPr>
-                <w:sz w:val="18"/>
-              </w:rPr>
-              <w:t>0</w:t>
-            </w:r>
           </w:p>
         </w:tc>
       </w:tr>
     </w:tbl>
     <w:p>
       <w:pPr>
-        <w:tabs>
-          <w:tab w:val="center" w:pos="7644"/>
-          <w:tab w:val="center" w:pos="9235"/>
-        </w:tabs>
-        <w:spacing w:after="897" w:line="265" w:lineRule="auto"/>
+        <w:pStyle w:val="TableContents"/>
+        <w:spacing w:line="120" w:lineRule="auto"/>
+        <w:ind w:left="2160"/>
+        <w:jc w:val="right"/>
+        <w:rPr>
+          <w:lang w:val="en-US"/>
+        </w:rPr>
       </w:pPr>
-      <w:r>
-        <w:rPr>
-          <w:sz w:val="18"/>
-        </w:rPr>
-        <w:tab/>
-        <w:t>Total Due</w:t>
-      </w:r>
-      <w:r>
-        <w:rPr>
-          <w:sz w:val="18"/>
-        </w:rPr>
-        <w:tab/>
-        <w:t>0</w:t>
-      </w:r>
+    </w:p>
+    <w:p>
+      <w:pPr>
+        <w:pStyle w:val="Heading1"/>
+        <w:ind w:left="9"/>
+      </w:pPr>
     </w:p>
     <w:p>
       <w:pPr>
@@ -853,234 +1224,260 @@
         <w:t>Invoice Payments</w:t>
       </w:r>
     </w:p>
-    <w:p>
-      <w:pPr>
-        <w:spacing w:after="168"/>
-        <w:ind w:left="48"/>
-      </w:pPr>
-      <w:r>
-        <w:rPr>
-          <w:noProof/>
-        </w:rPr>
-        <mc:AlternateContent>
-          <mc:Choice Requires="wpg">
-            <w:drawing>
-              <wp:inline distT="0" distB="0" distL="0" distR="0">
-                <wp:extent cx="5413248" cy="9147"/>
-                <wp:effectExtent l="0" t="0" r="0" b="0"/>
-                <wp:docPr id="3395" name="Group 3395"/>
-                <wp:cNvGraphicFramePr/>
-                <a:graphic xmlns:a="http://schemas.openxmlformats.org/drawingml/2006/main">
-                  <a:graphicData uri="http://schemas.microsoft.com/office/word/2010/wordprocessingGroup">
-                    <wpg:wgp>
-                      <wpg:cNvGrpSpPr/>
-                      <wpg:grpSpPr>
-                        <a:xfrm>
-                          <a:off x="0" y="0"/>
-                          <a:ext cx="5413248" cy="9147"/>
-                          <a:chOff x="0" y="0"/>
-                          <a:chExt cx="5413248" cy="9147"/>
-                        </a:xfrm>
-                      </wpg:grpSpPr>
-                      <wps:wsp>
-                        <wps:cNvPr id="3394" name="Shape 3394"/>
-                        <wps:cNvSpPr/>
-                        <wps:spPr>
-                          <a:xfrm>
-                            <a:off x="0" y="0"/>
-                            <a:ext cx="5413248" cy="9147"/>
-                          </a:xfrm>
-                          <a:custGeom>
-                            <a:avLst/>
-                            <a:gdLst/>
-                            <a:ahLst/>
-                            <a:cxnLst/>
-                            <a:rect l="0" t="0" r="0" b="0"/>
-                            <a:pathLst>
-                              <a:path w="5413248" h="9147">
-                                <a:moveTo>
-                                  <a:pt x="0" y="4573"/>
-                                </a:moveTo>
-                                <a:lnTo>
-                                  <a:pt x="5413248" y="4573"/>
-                                </a:lnTo>
-                              </a:path>
-                            </a:pathLst>
-                          </a:custGeom>
-                          <a:ln w="9147" cap="flat">
-                            <a:miter lim="100000"/>
-                          </a:ln>
-                        </wps:spPr>
-                        <wps:style>
-                          <a:lnRef idx="1">
-                            <a:srgbClr val="000000"/>
-                          </a:lnRef>
-                          <a:fillRef idx="0">
-                            <a:srgbClr val="000000"/>
-                          </a:fillRef>
-                          <a:effectRef idx="0">
-                            <a:scrgbClr r="0" g="0" b="0"/>
-                          </a:effectRef>
-                          <a:fontRef idx="none"/>
-                        </wps:style>
-                        <wps:bodyPr/>
-                      </wps:wsp>
-                    </wpg:wgp>
-                  </a:graphicData>
-                </a:graphic>
-              </wp:inline>
-            </w:drawing>
-          </mc:Choice>
-          <mc:Fallback xmlns:a="http://schemas.openxmlformats.org/drawingml/2006/main">
-            <w:pict>
-              <v:group id="Group 3395" style="width:426.24pt;height:0.720215pt;mso-position-horizontal-relative:char;mso-position-vertical-relative:line" coordsize="54132,91">
-                <v:shape id="Shape 3394" style="position:absolute;width:54132;height:91;left:0;top:0;" coordsize="5413248,9147" path="m0,4573l5413248,4573">
-                  <v:stroke weight="0.720215pt" endcap="flat" joinstyle="miter" miterlimit="1" on="true" color="#000000"/>
-                  <v:fill on="false" color="#000000"/>
-                </v:shape>
-              </v:group>
-            </w:pict>
-          </mc:Fallback>
-        </mc:AlternateContent>
-      </w:r>
-    </w:p>
-    <w:p>
-      <w:pPr>
-        <w:tabs>
-          <w:tab w:val="center" w:pos="478"/>
-          <w:tab w:val="center" w:pos="1961"/>
-          <w:tab w:val="center" w:pos="3972"/>
-          <w:tab w:val="center" w:pos="5966"/>
-          <w:tab w:val="center" w:pos="7766"/>
-        </w:tabs>
-        <w:spacing w:after="1" w:line="265" w:lineRule="auto"/>
-      </w:pPr>
-      <w:r>
-        <w:rPr>
-          <w:sz w:val="18"/>
-        </w:rPr>
-        <w:tab/>
-        <w:t>DATE</w:t>
-      </w:r>
-      <w:r>
-        <w:rPr>
-          <w:sz w:val="18"/>
-        </w:rPr>
-        <w:tab/>
-        <w:t>AMOUNT DUE</w:t>
-      </w:r>
-      <w:r>
-        <w:rPr>
-          <w:sz w:val="18"/>
-        </w:rPr>
-        <w:tab/>
-        <w:t>AMOUNT PAID</w:t>
-      </w:r>
-      <w:r>
-        <w:rPr>
-          <w:sz w:val="18"/>
-        </w:rPr>
-        <w:tab/>
-        <w:t>REF NUMBER</w:t>
-      </w:r>
-      <w:r>
-        <w:rPr>
-          <w:sz w:val="18"/>
-        </w:rPr>
-        <w:tab/>
-        <w:t>TOTAL DUE</w:t>
-      </w:r>
-    </w:p>
+    <w:tbl>
+      <w:tblPr>
+        <w:tblStyle w:val="TableGrid0"/>
+        <w:tblW w:w="0" w:type="auto"/>
+        <w:tblInd w:w="-67" w:type="dxa"/>
+        <w:tblLook w:val="04A0" w:firstRow="1" w:lastRow="0" w:firstColumn="1" w:lastColumn="0" w:noHBand="0" w:noVBand="1"/>
+      </w:tblPr>
+      <w:tblGrid>
+        <w:gridCol w:w="2756"/>
+        <w:gridCol w:w="3827"/>
+        <w:gridCol w:w="3544"/>
+      </w:tblGrid>
+      <w:tr>
+        <w:tc>
+          <w:tcPr>
+            <w:tcW w:w="2756" w:type="dxa"/>
+          </w:tcPr>
+          <w:p>
+            <w:pPr>
+              <w:pStyle w:val="ListParagraph"/>
+              <w:spacing w:after="0" w:line="240" w:lineRule="auto"/>
+              <w:ind w:left="0"/>
+              <w:rPr>
+                <w:rFonts w:ascii="Times New Roman" w:eastAsiaTheme="minorHAnsi" w:hAnsi="Times New Roman"/>
+              </w:rPr>
+            </w:pPr>
+            <w:r>
+              <w:t>Date</w:t>
+            </w:r>
+          </w:p>
+        </w:tc>
+        <w:tc>
+          <w:tcPr>
+            <w:tcW w:w="3827" w:type="dxa"/>
+          </w:tcPr>
+          <w:p>
+            <w:pPr>
+              <w:rPr>
+                <w:rFonts w:ascii="Times New Roman" w:hAnsi="Times New Roman"/>
+                <w:b/>
+                <w:color w:val="FF0000"/>
+                <w:sz w:val="21"/>
+                <w:szCs w:val="21"/>
+                <w:lang w:val="en-US"/>
+              </w:rPr>
+            </w:pPr>
+            <w:r>
+              <w:rPr>
+                <w:b/>
+                <w:sz w:val="21"/>
+                <w:szCs w:val="21"/>
+                <w:lang w:val="en-US"/>
+              </w:rPr>
+              <w:t>Ref Number</w:t>
+            </w:r>
+          </w:p>
+        </w:tc>
+        <w:tc>
+          <w:tcPr>
+            <w:tcW w:w="3544" w:type="dxa"/>
+          </w:tcPr>
+          <w:p>
+            <w:pPr>
+              <w:pStyle w:val="TableContents"/>
+              <w:rPr>
+                <w:rFonts w:ascii="Times New Roman" w:hAnsi="Times New Roman" w:cs="Times New Roman"/>
+                <w:b/>
+                <w:bCs/>
+                <w:sz w:val="24"/>
+                <w:szCs w:val="24"/>
+                <w:lang w:val="en-US"/>
+              </w:rPr>
+            </w:pPr>
+            <w:r>
+              <w:rPr>
+                <w:lang w:val="en-US"/>
+              </w:rPr>
+              <w:t>Amount</w:t>
+            </w:r>
+          </w:p>
+        </w:tc>
+      </w:tr>
+      <w:sdt>
+        <w:sdtPr>
+          <w:rPr>
+            <w:rFonts w:asciiTheme="minorHAnsi" w:eastAsiaTheme="minorHAnsi" w:hAnsiTheme="minorHAnsi" w:cstheme="minorHAnsi"/>
+            <w:color w:val="0D0D0D" w:themeColor="text1" w:themeTint="F2"/>
+            <w:sz w:val="20"/>
+            <w:szCs w:val="20"/>
+          </w:rPr>
+          <w:alias w:val="table2"/>
+          <w:tag w:val="table"/>
+          <w:id w:val="-1337921047"/>
+          <w:placeholder>
+            <w:docPart w:val="B42A00E053EA4B7C84F96428A9E19F77"/>
+          </w:placeholder>
+        </w:sdtPr>
+        <w:sdtContent>
+          <w:tr>
+            <w:tc>
+              <w:tcPr>
+                <w:tcW w:w="2756" w:type="dxa"/>
+              </w:tcPr>
+              <w:p>
+                <w:pPr>
+                  <w:pStyle w:val="ListParagraph"/>
+                  <w:spacing w:after="0" w:line="240" w:lineRule="auto"/>
+                  <w:ind w:left="0"/>
+                  <w:rPr>
+                    <w:rFonts w:asciiTheme="minorHAnsi" w:hAnsiTheme="minorHAnsi" w:cstheme="minorHAnsi"/>
+                    <w:color w:val="0D0D0D" w:themeColor="text1" w:themeTint="F2"/>
+                    <w:sz w:val="20"/>
+                    <w:szCs w:val="20"/>
+                  </w:rPr>
+                </w:pPr>
+                <w:sdt>
+                  <w:sdtPr>
+                    <w:rPr>
+                      <w:rFonts w:asciiTheme="minorHAnsi" w:hAnsiTheme="minorHAnsi" w:cstheme="minorHAnsi"/>
+                      <w:color w:val="0D0D0D" w:themeColor="text1" w:themeTint="F2"/>
+                      <w:sz w:val="20"/>
+                      <w:szCs w:val="20"/>
+                    </w:rPr>
+                    <w:alias w:val="pdate"/>
+                    <w:tag w:val="text"/>
+                    <w:id w:val="-290133503"/>
+                    <w:placeholder>
+                      <w:docPart w:val="0881CCDC51E9411C8614A1F9884C698C"/>
+                    </w:placeholder>
+                  </w:sdtPr>
+                  <w:sdtContent>
+                    <w:r>
+                      <w:rPr>
+                        <w:rFonts w:asciiTheme="minorHAnsi" w:hAnsiTheme="minorHAnsi" w:cstheme="minorHAnsi"/>
+                        <w:color w:val="0D0D0D" w:themeColor="text1" w:themeTint="F2"/>
+                        <w:sz w:val="20"/>
+                        <w:szCs w:val="20"/>
+                      </w:rPr>
+                      <w:t>1</w:t>
+                    </w:r>
+                  </w:sdtContent>
+                </w:sdt>
+              </w:p>
+            </w:tc>
+            <w:tc>
+              <w:tcPr>
+                <w:tcW w:w="3827" w:type="dxa"/>
+              </w:tcPr>
+              <w:p>
+                <w:pPr>
+                  <w:rPr>
+                    <w:rFonts w:asciiTheme="minorHAnsi" w:hAnsiTheme="minorHAnsi" w:cstheme="minorHAnsi"/>
+                    <w:color w:val="0D0D0D" w:themeColor="text1" w:themeTint="F2"/>
+                    <w:sz w:val="20"/>
+                    <w:szCs w:val="20"/>
+                  </w:rPr>
+                </w:pPr>
+                <w:sdt>
+                  <w:sdtPr>
+                    <w:rPr>
+                      <w:rFonts w:asciiTheme="minorHAnsi" w:hAnsiTheme="minorHAnsi" w:cstheme="minorHAnsi"/>
+                      <w:color w:val="0D0D0D" w:themeColor="text1" w:themeTint="F2"/>
+                      <w:sz w:val="20"/>
+                      <w:szCs w:val="20"/>
+                    </w:rPr>
+                    <w:alias w:val="pref"/>
+                    <w:tag w:val="text"/>
+                    <w:id w:val="-1701230816"/>
+                    <w:placeholder>
+                      <w:docPart w:val="A38A5C59D6C541BC8C047602741D4718"/>
+                    </w:placeholder>
+                  </w:sdtPr>
+                  <w:sdtContent>
+                    <w:r>
+                      <w:rPr>
+                        <w:rFonts w:asciiTheme="minorHAnsi" w:hAnsiTheme="minorHAnsi" w:cstheme="minorHAnsi"/>
+                        <w:color w:val="0D0D0D" w:themeColor="text1" w:themeTint="F2"/>
+                        <w:sz w:val="20"/>
+                        <w:szCs w:val="20"/>
+                        <w:lang w:val="en-US"/>
+                      </w:rPr>
+                      <w:t>Desc</w:t>
+                    </w:r>
+                  </w:sdtContent>
+                </w:sdt>
+              </w:p>
+              <w:p>
+                <w:pPr>
+                  <w:pStyle w:val="TableContents"/>
+                  <w:rPr>
+                    <w:rFonts w:cstheme="minorHAnsi"/>
+                    <w:color w:val="0D0D0D" w:themeColor="text1" w:themeTint="F2"/>
+                    <w:sz w:val="20"/>
+                    <w:szCs w:val="20"/>
+                    <w:lang w:val="en-US"/>
+                  </w:rPr>
+                </w:pPr>
+              </w:p>
+            </w:tc>
+            <w:tc>
+              <w:tcPr>
+                <w:tcW w:w="3544" w:type="dxa"/>
+              </w:tcPr>
+              <w:sdt>
+                <w:sdtPr>
+                  <w:rPr>
+                    <w:rFonts w:cstheme="minorHAnsi"/>
+                    <w:color w:val="0D0D0D" w:themeColor="text1" w:themeTint="F2"/>
+                    <w:sz w:val="20"/>
+                    <w:szCs w:val="20"/>
+                  </w:rPr>
+                  <w:alias w:val="pamount"/>
+                  <w:tag w:val="text"/>
+                  <w:id w:val="736137582"/>
+                  <w:placeholder>
+                    <w:docPart w:val="E62201C4D71A48AEB9440EA3DE28ECD7"/>
+                  </w:placeholder>
+                  <w:showingPlcHdr/>
+                </w:sdtPr>
+                <w:sdtContent>
+                  <w:p>
+                    <w:pPr>
+                      <w:pStyle w:val="TableContents"/>
+                      <w:rPr>
+                        <w:rFonts w:cstheme="minorHAnsi"/>
+                        <w:color w:val="0D0D0D" w:themeColor="text1" w:themeTint="F2"/>
+                        <w:sz w:val="20"/>
+                        <w:szCs w:val="20"/>
+                      </w:rPr>
+                    </w:pPr>
+                    <w:r>
+                      <w:rPr>
+                        <w:rFonts w:cstheme="minorHAnsi"/>
+                        <w:color w:val="0D0D0D" w:themeColor="text1" w:themeTint="F2"/>
+                        <w:sz w:val="20"/>
+                        <w:szCs w:val="20"/>
+                        <w:lang w:val="en-US"/>
+                      </w:rPr>
+                      <w:t>1</w:t>
+                    </w:r>
+                  </w:p>
+                </w:sdtContent>
+              </w:sdt>
+            </w:tc>
+          </w:tr>
+        </w:sdtContent>
+      </w:sdt>
+    </w:tbl>
+    <w:p/>
     <w:p>
       <w:pPr>
         <w:spacing w:after="778"/>
         <w:ind w:left="-24"/>
       </w:pPr>
-      <w:r>
-        <w:rPr>
-          <w:noProof/>
-        </w:rPr>
-        <mc:AlternateContent>
-          <mc:Choice Requires="wpg">
-            <w:drawing>
-              <wp:inline distT="0" distB="0" distL="0" distR="0">
-                <wp:extent cx="5483352" cy="15245"/>
-                <wp:effectExtent l="0" t="0" r="0" b="0"/>
-                <wp:docPr id="3397" name="Group 3397"/>
-                <wp:cNvGraphicFramePr/>
-                <a:graphic xmlns:a="http://schemas.openxmlformats.org/drawingml/2006/main">
-                  <a:graphicData uri="http://schemas.microsoft.com/office/word/2010/wordprocessingGroup">
-                    <wpg:wgp>
-                      <wpg:cNvGrpSpPr/>
-                      <wpg:grpSpPr>
-                        <a:xfrm>
-                          <a:off x="0" y="0"/>
-                          <a:ext cx="5483352" cy="15245"/>
-                          <a:chOff x="0" y="0"/>
-                          <a:chExt cx="5483352" cy="15245"/>
-                        </a:xfrm>
-                      </wpg:grpSpPr>
-                      <wps:wsp>
-                        <wps:cNvPr id="3396" name="Shape 3396"/>
-                        <wps:cNvSpPr/>
-                        <wps:spPr>
-                          <a:xfrm>
-                            <a:off x="0" y="0"/>
-                            <a:ext cx="5483352" cy="15245"/>
-                          </a:xfrm>
-                          <a:custGeom>
-                            <a:avLst/>
-                            <a:gdLst/>
-                            <a:ahLst/>
-                            <a:cxnLst/>
-                            <a:rect l="0" t="0" r="0" b="0"/>
-                            <a:pathLst>
-                              <a:path w="5483352" h="15245">
-                                <a:moveTo>
-                                  <a:pt x="0" y="7622"/>
-                                </a:moveTo>
-                                <a:lnTo>
-                                  <a:pt x="5483352" y="7622"/>
-                                </a:lnTo>
-                              </a:path>
-                            </a:pathLst>
-                          </a:custGeom>
-                          <a:ln w="15245" cap="flat">
-                            <a:miter lim="100000"/>
-                          </a:ln>
-                        </wps:spPr>
-                        <wps:style>
-                          <a:lnRef idx="1">
-                            <a:srgbClr val="000000"/>
-                          </a:lnRef>
-                          <a:fillRef idx="0">
-                            <a:srgbClr val="000000"/>
-                          </a:fillRef>
-                          <a:effectRef idx="0">
-                            <a:scrgbClr r="0" g="0" b="0"/>
-                          </a:effectRef>
-                          <a:fontRef idx="none"/>
-                        </wps:style>
-                        <wps:bodyPr/>
-                      </wps:wsp>
-                    </wpg:wgp>
-                  </a:graphicData>
-                </a:graphic>
-              </wp:inline>
-            </w:drawing>
-          </mc:Choice>
-          <mc:Fallback xmlns:a="http://schemas.openxmlformats.org/drawingml/2006/main">
-            <w:pict>
-              <v:group id="Group 3397" style="width:431.76pt;height:1.20038pt;mso-position-horizontal-relative:char;mso-position-vertical-relative:line" coordsize="54833,152">
-                <v:shape id="Shape 3396" style="position:absolute;width:54833;height:152;left:0;top:0;" coordsize="5483352,15245" path="m0,7622l5483352,7622">
-                  <v:stroke weight="1.20038pt" endcap="flat" joinstyle="miter" miterlimit="1" on="true" color="#000000"/>
-                  <v:fill on="false" color="#000000"/>
-                </v:shape>
-              </v:group>
-            </w:pict>
-          </mc:Fallback>
-        </mc:AlternateContent>
-      </w:r>
     </w:p>
     <w:p>
       <w:pPr>
@@ -1110,6 +1507,103 @@
     </w:sectPr>
   </w:body>
 </w:document>
+</file>
+
+<file path=word/numbering.xml><?xml version="1.0" encoding="utf-8"?>
+<w:numbering xmlns:wpc="http://schemas.microsoft.com/office/word/2010/wordprocessingCanvas" xmlns:cx="http://schemas.microsoft.com/office/drawing/2014/chartex" xmlns:cx1="http://schemas.microsoft.com/office/drawing/2015/9/8/chartex" xmlns:cx2="http://schemas.microsoft.com/office/drawing/2015/10/21/chartex" xmlns:cx3="http://schemas.microsoft.com/office/drawing/2016/5/9/chartex" xmlns:cx4="http://schemas.microsoft.com/office/drawing/2016/5/10/chartex" xmlns:cx5="http://schemas.microsoft.com/office/drawing/2016/5/11/chartex" xmlns:cx6="http://schemas.microsoft.com/office/drawing/2016/5/12/chartex" xmlns:cx7="http://schemas.microsoft.com/office/drawing/2016/5/13/chartex" xmlns:cx8="http://schemas.microsoft.com/office/drawing/2016/5/14/chartex" xmlns:mc="http://schemas.openxmlformats.org/markup-compatibility/2006" xmlns:aink="http://schemas.microsoft.com/office/drawing/2016/ink" xmlns:am3d="http://schemas.microsoft.com/office/drawing/2017/model3d" xmlns:o="urn:schemas-microsoft-com:office:office" xmlns:oel="http://schemas.microsoft.com/office/2019/extlst" xmlns:r="http://schemas.openxmlformats.org/officeDocument/2006/relationships" xmlns:m="http://schemas.openxmlformats.org/officeDocument/2006/math" xmlns:v="urn:schemas-microsoft-com:vml" xmlns:wp14="http://schemas.microsoft.com/office/word/2010/wordprocessingDrawing" xmlns:wp="http://schemas.openxmlformats.org/drawingml/2006/wordprocessingDrawing" xmlns:w10="urn:schemas-microsoft-com:office:word" xmlns:w="http://schemas.openxmlformats.org/wordprocessingml/2006/main" xmlns:w14="http://schemas.microsoft.com/office/word/2010/wordml" xmlns:w15="http://schemas.microsoft.com/office/word/2012/wordml" xmlns:w16cex="http://schemas.microsoft.com/office/word/2018/wordml/cex" xmlns:w16cid="http://schemas.microsoft.com/office/word/2016/wordml/cid" xmlns:w16="http://schemas.microsoft.com/office/word/2018/wordml" xmlns:w16sdtdh="http://schemas.microsoft.com/office/word/2020/wordml/sdtdatahash" xmlns:w16se="http://schemas.microsoft.com/office/word/2015/wordml/symex" xmlns:wpg="http://schemas.microsoft.com/office/word/2010/wordprocessingGroup" xmlns:wpi="http://schemas.microsoft.com/office/word/2010/wordprocessingInk" xmlns:wne="http://schemas.microsoft.com/office/word/2006/wordml" xmlns:wps="http://schemas.microsoft.com/office/word/2010/wordprocessingShape" mc:Ignorable="w14 w15 w16se w16cid w16 w16cex w16sdtdh wp14">
+  <w:abstractNum w:abstractNumId="0" w15:restartNumberingAfterBreak="0">
+    <w:nsid w:val="42690236"/>
+    <w:multiLevelType w:val="hybridMultilevel"/>
+    <w:tmpl w:val="5C4AD6A0"/>
+    <w:lvl w:ilvl="0" w:tplc="FFFFFFFF">
+      <w:start w:val="1"/>
+      <w:numFmt w:val="decimal"/>
+      <w:lvlText w:val="%1."/>
+      <w:lvlJc w:val="left"/>
+      <w:pPr>
+        <w:ind w:left="720" w:hanging="360"/>
+      </w:pPr>
+      <w:rPr>
+        <w:rFonts w:hint="default"/>
+      </w:rPr>
+    </w:lvl>
+    <w:lvl w:ilvl="1" w:tplc="FFFFFFFF" w:tentative="1">
+      <w:start w:val="1"/>
+      <w:numFmt w:val="lowerLetter"/>
+      <w:lvlText w:val="%2."/>
+      <w:lvlJc w:val="left"/>
+      <w:pPr>
+        <w:ind w:left="1440" w:hanging="360"/>
+      </w:pPr>
+    </w:lvl>
+    <w:lvl w:ilvl="2" w:tplc="FFFFFFFF" w:tentative="1">
+      <w:start w:val="1"/>
+      <w:numFmt w:val="lowerRoman"/>
+      <w:lvlText w:val="%3."/>
+      <w:lvlJc w:val="right"/>
+      <w:pPr>
+        <w:ind w:left="2160" w:hanging="180"/>
+      </w:pPr>
+    </w:lvl>
+    <w:lvl w:ilvl="3" w:tplc="FFFFFFFF" w:tentative="1">
+      <w:start w:val="1"/>
+      <w:numFmt w:val="decimal"/>
+      <w:lvlText w:val="%4."/>
+      <w:lvlJc w:val="left"/>
+      <w:pPr>
+        <w:ind w:left="2880" w:hanging="360"/>
+      </w:pPr>
+    </w:lvl>
+    <w:lvl w:ilvl="4" w:tplc="FFFFFFFF" w:tentative="1">
+      <w:start w:val="1"/>
+      <w:numFmt w:val="lowerLetter"/>
+      <w:lvlText w:val="%5."/>
+      <w:lvlJc w:val="left"/>
+      <w:pPr>
+        <w:ind w:left="3600" w:hanging="360"/>
+      </w:pPr>
+    </w:lvl>
+    <w:lvl w:ilvl="5" w:tplc="FFFFFFFF" w:tentative="1">
+      <w:start w:val="1"/>
+      <w:numFmt w:val="lowerRoman"/>
+      <w:lvlText w:val="%6."/>
+      <w:lvlJc w:val="right"/>
+      <w:pPr>
+        <w:ind w:left="4320" w:hanging="180"/>
+      </w:pPr>
+    </w:lvl>
+    <w:lvl w:ilvl="6" w:tplc="FFFFFFFF" w:tentative="1">
+      <w:start w:val="1"/>
+      <w:numFmt w:val="decimal"/>
+      <w:lvlText w:val="%7."/>
+      <w:lvlJc w:val="left"/>
+      <w:pPr>
+        <w:ind w:left="5040" w:hanging="360"/>
+      </w:pPr>
+    </w:lvl>
+    <w:lvl w:ilvl="7" w:tplc="FFFFFFFF" w:tentative="1">
+      <w:start w:val="1"/>
+      <w:numFmt w:val="lowerLetter"/>
+      <w:lvlText w:val="%8."/>
+      <w:lvlJc w:val="left"/>
+      <w:pPr>
+        <w:ind w:left="5760" w:hanging="360"/>
+      </w:pPr>
+    </w:lvl>
+    <w:lvl w:ilvl="8" w:tplc="FFFFFFFF" w:tentative="1">
+      <w:start w:val="1"/>
+      <w:numFmt w:val="lowerRoman"/>
+      <w:lvlText w:val="%9."/>
+      <w:lvlJc w:val="right"/>
+      <w:pPr>
+        <w:ind w:left="6480" w:hanging="180"/>
+      </w:pPr>
+    </w:lvl>
+  </w:abstractNum>
+  <w:num w:numId="1" w16cid:durableId="1629358112">
+    <w:abstractNumId w:val="0"/>
+  </w:num>
+</w:numbering>
 </file>
 
 <file path=word/styles.xml><?xml version="1.0" encoding="utf-8"?>
@@ -1510,6 +2004,7 @@
   <w:style w:type="paragraph" w:default="1" w:styleId="Normal">
     <w:name w:val="Normal"/>
     <w:qFormat/>
+    <w:rsid w:val="007C5751"/>
     <w:rPr>
       <w:rFonts w:ascii="Calibri" w:eastAsia="Calibri" w:hAnsi="Calibri" w:cs="Calibri"/>
       <w:color w:val="000000"/>
@@ -1622,6 +2117,57 @@
       <w:color w:val="808080"/>
     </w:rPr>
   </w:style>
+  <w:style w:type="paragraph" w:styleId="ListParagraph">
+    <w:name w:val="List Paragraph"/>
+    <w:basedOn w:val="Normal"/>
+    <w:uiPriority w:val="34"/>
+    <w:qFormat/>
+    <w:rsid w:val="0003123E"/>
+    <w:pPr>
+      <w:spacing w:after="200" w:line="276" w:lineRule="auto"/>
+      <w:ind w:left="720"/>
+      <w:contextualSpacing/>
+    </w:pPr>
+    <w:rPr>
+      <w:rFonts w:cs="Times New Roman"/>
+      <w:color w:val="auto"/>
+      <w:lang w:val="en-US" w:eastAsia="en-US"/>
+    </w:rPr>
+  </w:style>
+  <w:style w:type="paragraph" w:customStyle="1" w:styleId="TableContents">
+    <w:name w:val="Table Contents"/>
+    <w:basedOn w:val="Normal"/>
+    <w:qFormat/>
+    <w:rsid w:val="0003123E"/>
+    <w:pPr>
+      <w:suppressLineNumbers/>
+      <w:spacing w:after="200" w:line="276" w:lineRule="auto"/>
+    </w:pPr>
+    <w:rPr>
+      <w:rFonts w:asciiTheme="minorHAnsi" w:eastAsiaTheme="minorHAnsi" w:hAnsiTheme="minorHAnsi" w:cstheme="minorBidi"/>
+      <w:color w:val="auto"/>
+      <w:lang w:val="ru-RU" w:eastAsia="en-US"/>
+    </w:rPr>
+  </w:style>
+  <w:style w:type="table" w:styleId="TableGrid0">
+    <w:name w:val="Table Grid"/>
+    <w:basedOn w:val="TableNormal"/>
+    <w:uiPriority w:val="39"/>
+    <w:rsid w:val="0003123E"/>
+    <w:pPr>
+      <w:spacing w:after="0" w:line="240" w:lineRule="auto"/>
+    </w:pPr>
+    <w:tblPr>
+      <w:tblBorders>
+        <w:top w:val="single" w:sz="4" w:space="0" w:color="auto"/>
+        <w:left w:val="single" w:sz="4" w:space="0" w:color="auto"/>
+        <w:bottom w:val="single" w:sz="4" w:space="0" w:color="auto"/>
+        <w:right w:val="single" w:sz="4" w:space="0" w:color="auto"/>
+        <w:insideH w:val="single" w:sz="4" w:space="0" w:color="auto"/>
+        <w:insideV w:val="single" w:sz="4" w:space="0" w:color="auto"/>
+      </w:tblBorders>
+    </w:tblPr>
+  </w:style>
 </w:styles>
 </file>
 
@@ -1630,7 +2176,7 @@
   <w:docParts>
     <w:docPart>
       <w:docPartPr>
-        <w:name w:val="DefaultPlaceholder_-1854013440"/>
+        <w:name w:val="B4301ED113BB4712B9DF30907B2174A2"/>
         <w:category>
           <w:name w:val="General"/>
           <w:gallery w:val="placeholder"/>
@@ -1641,10 +2187,572 @@
         <w:behaviors>
           <w:behavior w:val="content"/>
         </w:behaviors>
-        <w:guid w:val="{6CD5B87C-D2BF-4C96-BB18-42BCE3625682}"/>
+        <w:guid w:val="{3E45A1E6-3ABC-476A-80FA-63DCD8692AC4}"/>
       </w:docPartPr>
       <w:docPartBody>
         <w:p>
+          <w:pPr>
+            <w:pStyle w:val="B4301ED113BB4712B9DF30907B2174A2"/>
+          </w:pPr>
+          <w:r>
+            <w:rPr>
+              <w:rStyle w:val="PlaceholderText"/>
+            </w:rPr>
+            <w:t>Место для ввода текста.</w:t>
+          </w:r>
+        </w:p>
+      </w:docPartBody>
+    </w:docPart>
+    <w:docPart>
+      <w:docPartPr>
+        <w:name w:val="7705D181F76A45E29C29B7499084CEE9"/>
+        <w:category>
+          <w:name w:val="General"/>
+          <w:gallery w:val="placeholder"/>
+        </w:category>
+        <w:types>
+          <w:type w:val="bbPlcHdr"/>
+        </w:types>
+        <w:behaviors>
+          <w:behavior w:val="content"/>
+        </w:behaviors>
+        <w:guid w:val="{0F7E867A-7473-4755-AE58-3B44600ED3B5}"/>
+      </w:docPartPr>
+      <w:docPartBody>
+        <w:p>
+          <w:pPr>
+            <w:pStyle w:val="7705D181F76A45E29C29B7499084CEE9"/>
+          </w:pPr>
+          <w:r>
+            <w:rPr>
+              <w:rStyle w:val="PlaceholderText"/>
+            </w:rPr>
+            <w:t>Место для ввода текста.</w:t>
+          </w:r>
+        </w:p>
+      </w:docPartBody>
+    </w:docPart>
+    <w:docPart>
+      <w:docPartPr>
+        <w:name w:val="257E272BA15A4909A67A91C576F8A57F"/>
+        <w:category>
+          <w:name w:val="General"/>
+          <w:gallery w:val="placeholder"/>
+        </w:category>
+        <w:types>
+          <w:type w:val="bbPlcHdr"/>
+        </w:types>
+        <w:behaviors>
+          <w:behavior w:val="content"/>
+        </w:behaviors>
+        <w:guid w:val="{9AD37DF3-468A-4D6C-A9E1-68D64C63BC83}"/>
+      </w:docPartPr>
+      <w:docPartBody>
+        <w:p>
+          <w:pPr>
+            <w:pStyle w:val="257E272BA15A4909A67A91C576F8A57F1"/>
+          </w:pPr>
+          <w:r>
+            <w:rPr>
+              <w:rFonts w:cstheme="minorHAnsi"/>
+              <w:color w:val="0D0D0D" w:themeColor="text1" w:themeTint="F2"/>
+              <w:sz w:val="20"/>
+              <w:szCs w:val="20"/>
+              <w:lang w:val="en-US"/>
+            </w:rPr>
+            <w:t>1</w:t>
+          </w:r>
+        </w:p>
+      </w:docPartBody>
+    </w:docPart>
+    <w:docPart>
+      <w:docPartPr>
+        <w:name w:val="46EE6965426F4B0B97368D7D183B697E"/>
+        <w:category>
+          <w:name w:val="General"/>
+          <w:gallery w:val="placeholder"/>
+        </w:category>
+        <w:types>
+          <w:type w:val="bbPlcHdr"/>
+        </w:types>
+        <w:behaviors>
+          <w:behavior w:val="content"/>
+        </w:behaviors>
+        <w:guid w:val="{C7D9733F-306D-41E3-B56C-22DCEBBA07C6}"/>
+      </w:docPartPr>
+      <w:docPartBody>
+        <w:p>
+          <w:pPr>
+            <w:pStyle w:val="46EE6965426F4B0B97368D7D183B697E"/>
+          </w:pPr>
+          <w:r>
+            <w:rPr>
+              <w:rStyle w:val="PlaceholderText"/>
+            </w:rPr>
+            <w:t>Место для ввода текста.</w:t>
+          </w:r>
+        </w:p>
+      </w:docPartBody>
+    </w:docPart>
+    <w:docPart>
+      <w:docPartPr>
+        <w:name w:val="07C8A38F7E7E459D9DD15247E7EB828B"/>
+        <w:category>
+          <w:name w:val="General"/>
+          <w:gallery w:val="placeholder"/>
+        </w:category>
+        <w:types>
+          <w:type w:val="bbPlcHdr"/>
+        </w:types>
+        <w:behaviors>
+          <w:behavior w:val="content"/>
+        </w:behaviors>
+        <w:guid w:val="{5E73A11E-F923-4323-A44A-3FB884A5949B}"/>
+      </w:docPartPr>
+      <w:docPartBody>
+        <w:p>
+          <w:pPr>
+            <w:pStyle w:val="07C8A38F7E7E459D9DD15247E7EB828B"/>
+          </w:pPr>
+          <w:r>
+            <w:rPr>
+              <w:rStyle w:val="PlaceholderText"/>
+            </w:rPr>
+            <w:t>Место для ввода текста.</w:t>
+          </w:r>
+        </w:p>
+      </w:docPartBody>
+    </w:docPart>
+    <w:docPart>
+      <w:docPartPr>
+        <w:name w:val="76A66EE40754428C9F9486744B1F4FA0"/>
+        <w:category>
+          <w:name w:val="General"/>
+          <w:gallery w:val="placeholder"/>
+        </w:category>
+        <w:types>
+          <w:type w:val="bbPlcHdr"/>
+        </w:types>
+        <w:behaviors>
+          <w:behavior w:val="content"/>
+        </w:behaviors>
+        <w:guid w:val="{11EBD49E-78D1-43CA-9A33-35FD29E11D07}"/>
+      </w:docPartPr>
+      <w:docPartBody>
+        <w:p>
+          <w:pPr>
+            <w:pStyle w:val="76A66EE40754428C9F9486744B1F4FA0"/>
+          </w:pPr>
+          <w:r>
+            <w:rPr>
+              <w:rStyle w:val="PlaceholderText"/>
+            </w:rPr>
+            <w:t>Место для ввода текста.</w:t>
+          </w:r>
+        </w:p>
+      </w:docPartBody>
+    </w:docPart>
+    <w:docPart>
+      <w:docPartPr>
+        <w:name w:val="813D22D4535F4C42B09FB7C671576E53"/>
+        <w:category>
+          <w:name w:val="General"/>
+          <w:gallery w:val="placeholder"/>
+        </w:category>
+        <w:types>
+          <w:type w:val="bbPlcHdr"/>
+        </w:types>
+        <w:behaviors>
+          <w:behavior w:val="content"/>
+        </w:behaviors>
+        <w:guid w:val="{60E932A5-32E7-44DE-8766-996FCA6E5977}"/>
+      </w:docPartPr>
+      <w:docPartBody>
+        <w:p>
+          <w:pPr>
+            <w:pStyle w:val="813D22D4535F4C42B09FB7C671576E53"/>
+          </w:pPr>
+          <w:r>
+            <w:rPr>
+              <w:rStyle w:val="PlaceholderText"/>
+            </w:rPr>
+            <w:t>Место для ввода текста.</w:t>
+          </w:r>
+        </w:p>
+      </w:docPartBody>
+    </w:docPart>
+    <w:docPart>
+      <w:docPartPr>
+        <w:name w:val="611819D8C2EB4809B9B8F67BB22D7148"/>
+        <w:category>
+          <w:name w:val="General"/>
+          <w:gallery w:val="placeholder"/>
+        </w:category>
+        <w:types>
+          <w:type w:val="bbPlcHdr"/>
+        </w:types>
+        <w:behaviors>
+          <w:behavior w:val="content"/>
+        </w:behaviors>
+        <w:guid w:val="{C4C4BAD4-FA98-4751-B3C4-2E499A933FF0}"/>
+      </w:docPartPr>
+      <w:docPartBody>
+        <w:p>
+          <w:pPr>
+            <w:pStyle w:val="611819D8C2EB4809B9B8F67BB22D7148"/>
+          </w:pPr>
+          <w:r>
+            <w:rPr>
+              <w:rStyle w:val="PlaceholderText"/>
+            </w:rPr>
+            <w:t>Click or tap here to enter text.</w:t>
+          </w:r>
+        </w:p>
+      </w:docPartBody>
+    </w:docPart>
+    <w:docPart>
+      <w:docPartPr>
+        <w:name w:val="C6E07FFEDB6047EB9F12345BDD2EDD44"/>
+        <w:category>
+          <w:name w:val="General"/>
+          <w:gallery w:val="placeholder"/>
+        </w:category>
+        <w:types>
+          <w:type w:val="bbPlcHdr"/>
+        </w:types>
+        <w:behaviors>
+          <w:behavior w:val="content"/>
+        </w:behaviors>
+        <w:guid w:val="{DD1AFB11-DB60-4491-9297-C6B2B382DD83}"/>
+      </w:docPartPr>
+      <w:docPartBody>
+        <w:p>
+          <w:pPr>
+            <w:pStyle w:val="C6E07FFEDB6047EB9F12345BDD2EDD44"/>
+          </w:pPr>
+          <w:r>
+            <w:rPr>
+              <w:rStyle w:val="PlaceholderText"/>
+            </w:rPr>
+            <w:t>Click or tap here to enter text.</w:t>
+          </w:r>
+        </w:p>
+      </w:docPartBody>
+    </w:docPart>
+    <w:docPart>
+      <w:docPartPr>
+        <w:name w:val="DBDA8D74B1C14E938FFC049355FFC6EF"/>
+        <w:category>
+          <w:name w:val="General"/>
+          <w:gallery w:val="placeholder"/>
+        </w:category>
+        <w:types>
+          <w:type w:val="bbPlcHdr"/>
+        </w:types>
+        <w:behaviors>
+          <w:behavior w:val="content"/>
+        </w:behaviors>
+        <w:guid w:val="{A99EC7BA-03C0-487A-8FD1-4106BB5BD52E}"/>
+      </w:docPartPr>
+      <w:docPartBody>
+        <w:p>
+          <w:pPr>
+            <w:pStyle w:val="DBDA8D74B1C14E938FFC049355FFC6EF"/>
+          </w:pPr>
+          <w:r>
+            <w:rPr>
+              <w:rStyle w:val="PlaceholderText"/>
+            </w:rPr>
+            <w:t>Click or tap here to enter text.</w:t>
+          </w:r>
+        </w:p>
+      </w:docPartBody>
+    </w:docPart>
+    <w:docPart>
+      <w:docPartPr>
+        <w:name w:val="521B88CA4A054E1B8289ED6313DD4CBB"/>
+        <w:category>
+          <w:name w:val="General"/>
+          <w:gallery w:val="placeholder"/>
+        </w:category>
+        <w:types>
+          <w:type w:val="bbPlcHdr"/>
+        </w:types>
+        <w:behaviors>
+          <w:behavior w:val="content"/>
+        </w:behaviors>
+        <w:guid w:val="{75CAF35B-9B5F-420F-8719-29C1726F344B}"/>
+      </w:docPartPr>
+      <w:docPartBody>
+        <w:p>
+          <w:pPr>
+            <w:pStyle w:val="521B88CA4A054E1B8289ED6313DD4CBB"/>
+          </w:pPr>
+          <w:r>
+            <w:rPr>
+              <w:rStyle w:val="PlaceholderText"/>
+            </w:rPr>
+            <w:t>Click or tap here to enter text.</w:t>
+          </w:r>
+        </w:p>
+      </w:docPartBody>
+    </w:docPart>
+    <w:docPart>
+      <w:docPartPr>
+        <w:name w:val="28F9AA8C898443E5B9F82462139AD742"/>
+        <w:category>
+          <w:name w:val="General"/>
+          <w:gallery w:val="placeholder"/>
+        </w:category>
+        <w:types>
+          <w:type w:val="bbPlcHdr"/>
+        </w:types>
+        <w:behaviors>
+          <w:behavior w:val="content"/>
+        </w:behaviors>
+        <w:guid w:val="{9E5779C5-BFF1-4598-872E-1C3AE003E335}"/>
+      </w:docPartPr>
+      <w:docPartBody>
+        <w:p>
+          <w:pPr>
+            <w:pStyle w:val="28F9AA8C898443E5B9F82462139AD742"/>
+          </w:pPr>
+          <w:r>
+            <w:rPr>
+              <w:rStyle w:val="PlaceholderText"/>
+            </w:rPr>
+            <w:t>Click or tap here to enter text.</w:t>
+          </w:r>
+        </w:p>
+      </w:docPartBody>
+    </w:docPart>
+    <w:docPart>
+      <w:docPartPr>
+        <w:name w:val="EC823788859F4D1EB62722019832D0FF"/>
+        <w:category>
+          <w:name w:val="General"/>
+          <w:gallery w:val="placeholder"/>
+        </w:category>
+        <w:types>
+          <w:type w:val="bbPlcHdr"/>
+        </w:types>
+        <w:behaviors>
+          <w:behavior w:val="content"/>
+        </w:behaviors>
+        <w:guid w:val="{5FFFBE3E-841B-4A6E-9B58-AAF38C934A47}"/>
+      </w:docPartPr>
+      <w:docPartBody>
+        <w:p>
+          <w:pPr>
+            <w:pStyle w:val="EC823788859F4D1EB62722019832D0FF"/>
+          </w:pPr>
+          <w:r>
+            <w:rPr>
+              <w:rStyle w:val="PlaceholderText"/>
+            </w:rPr>
+            <w:t>Click or tap here to enter text.</w:t>
+          </w:r>
+        </w:p>
+      </w:docPartBody>
+    </w:docPart>
+    <w:docPart>
+      <w:docPartPr>
+        <w:name w:val="396ACB17F2B34F9EB29E3706DF2BD2AC"/>
+        <w:category>
+          <w:name w:val="General"/>
+          <w:gallery w:val="placeholder"/>
+        </w:category>
+        <w:types>
+          <w:type w:val="bbPlcHdr"/>
+        </w:types>
+        <w:behaviors>
+          <w:behavior w:val="content"/>
+        </w:behaviors>
+        <w:guid w:val="{6C001929-6AEF-4549-ABC9-06FD5DF55B31}"/>
+      </w:docPartPr>
+      <w:docPartBody>
+        <w:p>
+          <w:pPr>
+            <w:pStyle w:val="396ACB17F2B34F9EB29E3706DF2BD2AC"/>
+          </w:pPr>
+          <w:r>
+            <w:rPr>
+              <w:rStyle w:val="PlaceholderText"/>
+            </w:rPr>
+            <w:t>Click or tap here to enter text.</w:t>
+          </w:r>
+        </w:p>
+      </w:docPartBody>
+    </w:docPart>
+    <w:docPart>
+      <w:docPartPr>
+        <w:name w:val="0B409A835D104454B5D4417EF60E2C36"/>
+        <w:category>
+          <w:name w:val="General"/>
+          <w:gallery w:val="placeholder"/>
+        </w:category>
+        <w:types>
+          <w:type w:val="bbPlcHdr"/>
+        </w:types>
+        <w:behaviors>
+          <w:behavior w:val="content"/>
+        </w:behaviors>
+        <w:guid w:val="{62CF6262-FB21-474C-A00E-80A6629D76D0}"/>
+      </w:docPartPr>
+      <w:docPartBody>
+        <w:p>
+          <w:pPr>
+            <w:pStyle w:val="0B409A835D104454B5D4417EF60E2C36"/>
+          </w:pPr>
+          <w:r>
+            <w:rPr>
+              <w:rStyle w:val="PlaceholderText"/>
+            </w:rPr>
+            <w:t>Click or tap here to enter text.</w:t>
+          </w:r>
+        </w:p>
+      </w:docPartBody>
+    </w:docPart>
+    <w:docPart>
+      <w:docPartPr>
+        <w:name w:val="B42A00E053EA4B7C84F96428A9E19F77"/>
+        <w:category>
+          <w:name w:val="General"/>
+          <w:gallery w:val="placeholder"/>
+        </w:category>
+        <w:types>
+          <w:type w:val="bbPlcHdr"/>
+        </w:types>
+        <w:behaviors>
+          <w:behavior w:val="content"/>
+        </w:behaviors>
+        <w:guid w:val="{CD0A2FBD-FC02-434C-894D-68511E148F7B}"/>
+      </w:docPartPr>
+      <w:docPartBody>
+        <w:p>
+          <w:pPr>
+            <w:pStyle w:val="B42A00E053EA4B7C84F96428A9E19F77"/>
+          </w:pPr>
+          <w:r>
+            <w:rPr>
+              <w:rStyle w:val="PlaceholderText"/>
+            </w:rPr>
+            <w:t>Место для ввода текста.</w:t>
+          </w:r>
+        </w:p>
+      </w:docPartBody>
+    </w:docPart>
+    <w:docPart>
+      <w:docPartPr>
+        <w:name w:val="0881CCDC51E9411C8614A1F9884C698C"/>
+        <w:category>
+          <w:name w:val="General"/>
+          <w:gallery w:val="placeholder"/>
+        </w:category>
+        <w:types>
+          <w:type w:val="bbPlcHdr"/>
+        </w:types>
+        <w:behaviors>
+          <w:behavior w:val="content"/>
+        </w:behaviors>
+        <w:guid w:val="{B5336746-61A1-49BF-8E10-8E904035E84D}"/>
+      </w:docPartPr>
+      <w:docPartBody>
+        <w:p>
+          <w:pPr>
+            <w:pStyle w:val="0881CCDC51E9411C8614A1F9884C698C"/>
+          </w:pPr>
+          <w:r>
+            <w:rPr>
+              <w:rStyle w:val="PlaceholderText"/>
+            </w:rPr>
+            <w:t>Место для ввода текста.</w:t>
+          </w:r>
+        </w:p>
+      </w:docPartBody>
+    </w:docPart>
+    <w:docPart>
+      <w:docPartPr>
+        <w:name w:val="A38A5C59D6C541BC8C047602741D4718"/>
+        <w:category>
+          <w:name w:val="General"/>
+          <w:gallery w:val="placeholder"/>
+        </w:category>
+        <w:types>
+          <w:type w:val="bbPlcHdr"/>
+        </w:types>
+        <w:behaviors>
+          <w:behavior w:val="content"/>
+        </w:behaviors>
+        <w:guid w:val="{277603EF-D808-4CC4-83DB-9488ED863AD7}"/>
+      </w:docPartPr>
+      <w:docPartBody>
+        <w:p>
+          <w:pPr>
+            <w:pStyle w:val="A38A5C59D6C541BC8C047602741D4718"/>
+          </w:pPr>
+          <w:r>
+            <w:rPr>
+              <w:rStyle w:val="PlaceholderText"/>
+            </w:rPr>
+            <w:t>Место для ввода текста.</w:t>
+          </w:r>
+        </w:p>
+      </w:docPartBody>
+    </w:docPart>
+    <w:docPart>
+      <w:docPartPr>
+        <w:name w:val="E62201C4D71A48AEB9440EA3DE28ECD7"/>
+        <w:category>
+          <w:name w:val="General"/>
+          <w:gallery w:val="placeholder"/>
+        </w:category>
+        <w:types>
+          <w:type w:val="bbPlcHdr"/>
+        </w:types>
+        <w:behaviors>
+          <w:behavior w:val="content"/>
+        </w:behaviors>
+        <w:guid w:val="{BB4FA6B9-22AA-4587-A429-041BD5368C11}"/>
+      </w:docPartPr>
+      <w:docPartBody>
+        <w:p>
+          <w:pPr>
+            <w:pStyle w:val="E62201C4D71A48AEB9440EA3DE28ECD71"/>
+          </w:pPr>
+          <w:r>
+            <w:rPr>
+              <w:rFonts w:cstheme="minorHAnsi"/>
+              <w:color w:val="0D0D0D" w:themeColor="text1" w:themeTint="F2"/>
+              <w:sz w:val="20"/>
+              <w:szCs w:val="20"/>
+              <w:lang w:val="en-US"/>
+            </w:rPr>
+            <w:t>1</w:t>
+          </w:r>
+        </w:p>
+      </w:docPartBody>
+    </w:docPart>
+    <w:docPart>
+      <w:docPartPr>
+        <w:name w:val="D19AFFD70EE845D5B99581DBFC0DA197"/>
+        <w:category>
+          <w:name w:val="General"/>
+          <w:gallery w:val="placeholder"/>
+        </w:category>
+        <w:types>
+          <w:type w:val="bbPlcHdr"/>
+        </w:types>
+        <w:behaviors>
+          <w:behavior w:val="content"/>
+        </w:behaviors>
+        <w:guid w:val="{2F828008-C272-411F-8A03-BA940F8EB13F}"/>
+      </w:docPartPr>
+      <w:docPartBody>
+        <w:p>
+          <w:pPr>
+            <w:pStyle w:val="D19AFFD70EE845D5B99581DBFC0DA197"/>
+          </w:pPr>
           <w:r>
             <w:rPr>
               <w:rStyle w:val="PlaceholderText"/>
@@ -1660,19 +2768,19 @@
 
 <file path=word/glossary/fontTable.xml><?xml version="1.0" encoding="utf-8"?>
 <w:fonts xmlns:mc="http://schemas.openxmlformats.org/markup-compatibility/2006" xmlns:r="http://schemas.openxmlformats.org/officeDocument/2006/relationships" xmlns:w="http://schemas.openxmlformats.org/wordprocessingml/2006/main" xmlns:w14="http://schemas.microsoft.com/office/word/2010/wordml" xmlns:w15="http://schemas.microsoft.com/office/word/2012/wordml" xmlns:w16cex="http://schemas.microsoft.com/office/word/2018/wordml/cex" xmlns:w16cid="http://schemas.microsoft.com/office/word/2016/wordml/cid" xmlns:w16="http://schemas.microsoft.com/office/word/2018/wordml" xmlns:w16sdtdh="http://schemas.microsoft.com/office/word/2020/wordml/sdtdatahash" xmlns:w16se="http://schemas.microsoft.com/office/word/2015/wordml/symex" mc:Ignorable="w14 w15 w16se w16cid w16 w16cex w16sdtdh">
+  <w:font w:name="Times New Roman">
+    <w:panose1 w:val="02020603050405020304"/>
+    <w:charset w:val="00"/>
+    <w:family w:val="roman"/>
+    <w:pitch w:val="variable"/>
+    <w:sig w:usb0="E0002EFF" w:usb1="C000785B" w:usb2="00000009" w:usb3="00000000" w:csb0="000001FF" w:csb1="00000000"/>
+  </w:font>
   <w:font w:name="Calibri">
     <w:panose1 w:val="020F0502020204030204"/>
     <w:charset w:val="00"/>
     <w:family w:val="swiss"/>
     <w:pitch w:val="variable"/>
     <w:sig w:usb0="E4002EFF" w:usb1="C000247B" w:usb2="00000009" w:usb3="00000000" w:csb0="000001FF" w:csb1="00000000"/>
-  </w:font>
-  <w:font w:name="Times New Roman">
-    <w:panose1 w:val="02020603050405020304"/>
-    <w:charset w:val="00"/>
-    <w:family w:val="roman"/>
-    <w:pitch w:val="variable"/>
-    <w:sig w:usb0="E0002EFF" w:usb1="C000785B" w:usb2="00000009" w:usb3="00000000" w:csb0="000001FF" w:csb1="00000000"/>
   </w:font>
   <w:font w:name="Calibri Light">
     <w:panose1 w:val="020F0302020204030204"/>
@@ -1700,6 +2808,8 @@
   </w:compat>
   <w:rsids>
     <w:rsidRoot w:val="00AB0BEE"/>
+    <w:rsid w:val="003A51E1"/>
+    <w:rsid w:val="00426448"/>
     <w:rsid w:val="00AB0BEE"/>
     <w:rsid w:val="00B4614C"/>
   </w:rsids>
@@ -2155,9 +3265,558 @@
     <w:basedOn w:val="DefaultParagraphFont"/>
     <w:uiPriority w:val="99"/>
     <w:semiHidden/>
-    <w:rsid w:val="00AB0BEE"/>
+    <w:rsid w:val="003A51E1"/>
     <w:rPr>
       <w:color w:val="808080"/>
+    </w:rPr>
+  </w:style>
+  <w:style w:type="paragraph" w:customStyle="1" w:styleId="E09AFC0F61A9417A94EADE582153C59F">
+    <w:name w:val="E09AFC0F61A9417A94EADE582153C59F"/>
+    <w:rsid w:val="003A51E1"/>
+    <w:rPr>
+      <w:lang w:val="en-CX" w:eastAsia="en-CX"/>
+    </w:rPr>
+  </w:style>
+  <w:style w:type="paragraph" w:customStyle="1" w:styleId="C17101AFF88044A1953BC78EEA3EA96C">
+    <w:name w:val="C17101AFF88044A1953BC78EEA3EA96C"/>
+    <w:rsid w:val="003A51E1"/>
+    <w:rPr>
+      <w:lang w:val="en-CX" w:eastAsia="en-CX"/>
+    </w:rPr>
+  </w:style>
+  <w:style w:type="paragraph" w:customStyle="1" w:styleId="F6B7ABDD14D746499F791B38CCA965F2">
+    <w:name w:val="F6B7ABDD14D746499F791B38CCA965F2"/>
+    <w:rsid w:val="003A51E1"/>
+    <w:rPr>
+      <w:lang w:val="en-CX" w:eastAsia="en-CX"/>
+    </w:rPr>
+  </w:style>
+  <w:style w:type="paragraph" w:customStyle="1" w:styleId="54B2274AFB354457AE39D10A198F9C88">
+    <w:name w:val="54B2274AFB354457AE39D10A198F9C88"/>
+    <w:rsid w:val="003A51E1"/>
+    <w:rPr>
+      <w:lang w:val="en-CX" w:eastAsia="en-CX"/>
+    </w:rPr>
+  </w:style>
+  <w:style w:type="paragraph" w:customStyle="1" w:styleId="0A1CD9DD64E6470CB90F6280EAB3143E">
+    <w:name w:val="0A1CD9DD64E6470CB90F6280EAB3143E"/>
+    <w:rsid w:val="003A51E1"/>
+    <w:rPr>
+      <w:lang w:val="en-CX" w:eastAsia="en-CX"/>
+    </w:rPr>
+  </w:style>
+  <w:style w:type="paragraph" w:customStyle="1" w:styleId="A6EAA5A9579B4675BC8C06B85B236E03">
+    <w:name w:val="A6EAA5A9579B4675BC8C06B85B236E03"/>
+    <w:rsid w:val="003A51E1"/>
+    <w:rPr>
+      <w:lang w:val="en-CX" w:eastAsia="en-CX"/>
+    </w:rPr>
+  </w:style>
+  <w:style w:type="paragraph" w:customStyle="1" w:styleId="1BCF633A676B409FADAB1CBA607F0191">
+    <w:name w:val="1BCF633A676B409FADAB1CBA607F0191"/>
+    <w:rsid w:val="003A51E1"/>
+    <w:rPr>
+      <w:lang w:val="en-CX" w:eastAsia="en-CX"/>
+    </w:rPr>
+  </w:style>
+  <w:style w:type="paragraph" w:customStyle="1" w:styleId="C2EE796FC58B4A6192356FD5A9694230">
+    <w:name w:val="C2EE796FC58B4A6192356FD5A9694230"/>
+    <w:rsid w:val="003A51E1"/>
+    <w:rPr>
+      <w:lang w:val="en-CX" w:eastAsia="en-CX"/>
+    </w:rPr>
+  </w:style>
+  <w:style w:type="paragraph" w:customStyle="1" w:styleId="D54BC1A58DF9420099A1BF90F3FB85A8">
+    <w:name w:val="D54BC1A58DF9420099A1BF90F3FB85A8"/>
+    <w:rsid w:val="003A51E1"/>
+    <w:rPr>
+      <w:lang w:val="en-CX" w:eastAsia="en-CX"/>
+    </w:rPr>
+  </w:style>
+  <w:style w:type="paragraph" w:customStyle="1" w:styleId="BB93E10F16D34A7CA6DEEAC4DC1BEE9D">
+    <w:name w:val="BB93E10F16D34A7CA6DEEAC4DC1BEE9D"/>
+    <w:rsid w:val="003A51E1"/>
+    <w:rPr>
+      <w:lang w:val="en-CX" w:eastAsia="en-CX"/>
+    </w:rPr>
+  </w:style>
+  <w:style w:type="paragraph" w:customStyle="1" w:styleId="6A91B9998D1240F1AB3BD9A006B61306">
+    <w:name w:val="6A91B9998D1240F1AB3BD9A006B61306"/>
+    <w:rsid w:val="003A51E1"/>
+    <w:rPr>
+      <w:lang w:val="en-CX" w:eastAsia="en-CX"/>
+    </w:rPr>
+  </w:style>
+  <w:style w:type="paragraph" w:customStyle="1" w:styleId="5AD52663BDC24E0CB8B22277898622D3">
+    <w:name w:val="5AD52663BDC24E0CB8B22277898622D3"/>
+    <w:rsid w:val="003A51E1"/>
+    <w:rPr>
+      <w:lang w:val="en-CX" w:eastAsia="en-CX"/>
+    </w:rPr>
+  </w:style>
+  <w:style w:type="paragraph" w:customStyle="1" w:styleId="CD18C98BFC4B440C9F301C0EA4392144">
+    <w:name w:val="CD18C98BFC4B440C9F301C0EA4392144"/>
+    <w:rsid w:val="003A51E1"/>
+    <w:rPr>
+      <w:lang w:val="en-CX" w:eastAsia="en-CX"/>
+    </w:rPr>
+  </w:style>
+  <w:style w:type="paragraph" w:customStyle="1" w:styleId="D8E75A7B8E734AB5B5C86BEFEA673B72">
+    <w:name w:val="D8E75A7B8E734AB5B5C86BEFEA673B72"/>
+    <w:rsid w:val="003A51E1"/>
+    <w:rPr>
+      <w:lang w:val="en-CX" w:eastAsia="en-CX"/>
+    </w:rPr>
+  </w:style>
+  <w:style w:type="paragraph" w:customStyle="1" w:styleId="FD36759EEF3845F895D1BC02E7051CA2">
+    <w:name w:val="FD36759EEF3845F895D1BC02E7051CA2"/>
+    <w:rsid w:val="003A51E1"/>
+    <w:rPr>
+      <w:lang w:val="en-CX" w:eastAsia="en-CX"/>
+    </w:rPr>
+  </w:style>
+  <w:style w:type="paragraph" w:customStyle="1" w:styleId="61A12187BE704933A0BBBD7DAA1864F1">
+    <w:name w:val="61A12187BE704933A0BBBD7DAA1864F1"/>
+    <w:rsid w:val="003A51E1"/>
+    <w:rPr>
+      <w:lang w:val="en-CX" w:eastAsia="en-CX"/>
+    </w:rPr>
+  </w:style>
+  <w:style w:type="paragraph" w:customStyle="1" w:styleId="393C7A91C41C4B428B47F5968FBF7051">
+    <w:name w:val="393C7A91C41C4B428B47F5968FBF7051"/>
+    <w:rsid w:val="003A51E1"/>
+    <w:rPr>
+      <w:lang w:val="en-CX" w:eastAsia="en-CX"/>
+    </w:rPr>
+  </w:style>
+  <w:style w:type="paragraph" w:customStyle="1" w:styleId="4EE337E880EF4CF1926A01878FC312C6">
+    <w:name w:val="4EE337E880EF4CF1926A01878FC312C6"/>
+    <w:rsid w:val="003A51E1"/>
+    <w:rPr>
+      <w:lang w:val="en-CX" w:eastAsia="en-CX"/>
+    </w:rPr>
+  </w:style>
+  <w:style w:type="paragraph" w:customStyle="1" w:styleId="A6D9B66D74794D0E9592D85771CE26D8">
+    <w:name w:val="A6D9B66D74794D0E9592D85771CE26D8"/>
+    <w:rsid w:val="003A51E1"/>
+    <w:rPr>
+      <w:lang w:val="en-CX" w:eastAsia="en-CX"/>
+    </w:rPr>
+  </w:style>
+  <w:style w:type="paragraph" w:customStyle="1" w:styleId="B7F9F9CDF70D40479F730E0C129B8531">
+    <w:name w:val="B7F9F9CDF70D40479F730E0C129B8531"/>
+    <w:rsid w:val="003A51E1"/>
+    <w:rPr>
+      <w:lang w:val="en-CX" w:eastAsia="en-CX"/>
+    </w:rPr>
+  </w:style>
+  <w:style w:type="paragraph" w:customStyle="1" w:styleId="C8EC1A79A351479080FB6E5A6A9BE789">
+    <w:name w:val="C8EC1A79A351479080FB6E5A6A9BE789"/>
+    <w:rsid w:val="003A51E1"/>
+    <w:rPr>
+      <w:lang w:val="en-CX" w:eastAsia="en-CX"/>
+    </w:rPr>
+  </w:style>
+  <w:style w:type="paragraph" w:customStyle="1" w:styleId="A1D0F77B9AB44608A607207CAF780425">
+    <w:name w:val="A1D0F77B9AB44608A607207CAF780425"/>
+    <w:rsid w:val="003A51E1"/>
+    <w:rPr>
+      <w:lang w:val="en-CX" w:eastAsia="en-CX"/>
+    </w:rPr>
+  </w:style>
+  <w:style w:type="paragraph" w:customStyle="1" w:styleId="83C125331375467C8650F6EE8E7CE974">
+    <w:name w:val="83C125331375467C8650F6EE8E7CE974"/>
+    <w:rsid w:val="003A51E1"/>
+    <w:rPr>
+      <w:lang w:val="en-CX" w:eastAsia="en-CX"/>
+    </w:rPr>
+  </w:style>
+  <w:style w:type="paragraph" w:customStyle="1" w:styleId="478C625144534EB7BDCCB34EB88AAC27">
+    <w:name w:val="478C625144534EB7BDCCB34EB88AAC27"/>
+    <w:rsid w:val="003A51E1"/>
+    <w:rPr>
+      <w:lang w:val="en-CX" w:eastAsia="en-CX"/>
+    </w:rPr>
+  </w:style>
+  <w:style w:type="paragraph" w:customStyle="1" w:styleId="B4301ED113BB4712B9DF30907B2174A2">
+    <w:name w:val="B4301ED113BB4712B9DF30907B2174A2"/>
+    <w:rsid w:val="003A51E1"/>
+    <w:rPr>
+      <w:lang w:val="en-CX" w:eastAsia="en-CX"/>
+    </w:rPr>
+  </w:style>
+  <w:style w:type="paragraph" w:customStyle="1" w:styleId="7705D181F76A45E29C29B7499084CEE9">
+    <w:name w:val="7705D181F76A45E29C29B7499084CEE9"/>
+    <w:rsid w:val="003A51E1"/>
+    <w:rPr>
+      <w:lang w:val="en-CX" w:eastAsia="en-CX"/>
+    </w:rPr>
+  </w:style>
+  <w:style w:type="paragraph" w:customStyle="1" w:styleId="257E272BA15A4909A67A91C576F8A57F">
+    <w:name w:val="257E272BA15A4909A67A91C576F8A57F"/>
+    <w:rsid w:val="003A51E1"/>
+    <w:rPr>
+      <w:lang w:val="en-CX" w:eastAsia="en-CX"/>
+    </w:rPr>
+  </w:style>
+  <w:style w:type="paragraph" w:customStyle="1" w:styleId="46EE6965426F4B0B97368D7D183B697E">
+    <w:name w:val="46EE6965426F4B0B97368D7D183B697E"/>
+    <w:rsid w:val="003A51E1"/>
+    <w:rPr>
+      <w:lang w:val="en-CX" w:eastAsia="en-CX"/>
+    </w:rPr>
+  </w:style>
+  <w:style w:type="paragraph" w:customStyle="1" w:styleId="988E80690925476F895248FB90FFBE9B">
+    <w:name w:val="988E80690925476F895248FB90FFBE9B"/>
+    <w:rsid w:val="003A51E1"/>
+    <w:rPr>
+      <w:lang w:val="en-CX" w:eastAsia="en-CX"/>
+    </w:rPr>
+  </w:style>
+  <w:style w:type="paragraph" w:customStyle="1" w:styleId="007A580CA3CD41DE87333B9B988BD20D">
+    <w:name w:val="007A580CA3CD41DE87333B9B988BD20D"/>
+    <w:rsid w:val="003A51E1"/>
+    <w:rPr>
+      <w:lang w:val="en-CX" w:eastAsia="en-CX"/>
+    </w:rPr>
+  </w:style>
+  <w:style w:type="paragraph" w:customStyle="1" w:styleId="B957B14F9FE84B219048D651B66E3F34">
+    <w:name w:val="B957B14F9FE84B219048D651B66E3F34"/>
+    <w:rsid w:val="003A51E1"/>
+    <w:rPr>
+      <w:lang w:val="en-CX" w:eastAsia="en-CX"/>
+    </w:rPr>
+  </w:style>
+  <w:style w:type="paragraph" w:customStyle="1" w:styleId="93F83862FEDD4668B1A303395A6FB1AF">
+    <w:name w:val="93F83862FEDD4668B1A303395A6FB1AF"/>
+    <w:rsid w:val="003A51E1"/>
+    <w:rPr>
+      <w:lang w:val="en-CX" w:eastAsia="en-CX"/>
+    </w:rPr>
+  </w:style>
+  <w:style w:type="paragraph" w:customStyle="1" w:styleId="A14D87F802F44591B4DB8FB1A2C84BCC">
+    <w:name w:val="A14D87F802F44591B4DB8FB1A2C84BCC"/>
+    <w:rsid w:val="003A51E1"/>
+    <w:rPr>
+      <w:lang w:val="en-CX" w:eastAsia="en-CX"/>
+    </w:rPr>
+  </w:style>
+  <w:style w:type="paragraph" w:customStyle="1" w:styleId="07C8A38F7E7E459D9DD15247E7EB828B">
+    <w:name w:val="07C8A38F7E7E459D9DD15247E7EB828B"/>
+    <w:rsid w:val="003A51E1"/>
+    <w:rPr>
+      <w:lang w:val="en-CX" w:eastAsia="en-CX"/>
+    </w:rPr>
+  </w:style>
+  <w:style w:type="paragraph" w:customStyle="1" w:styleId="76A66EE40754428C9F9486744B1F4FA0">
+    <w:name w:val="76A66EE40754428C9F9486744B1F4FA0"/>
+    <w:rsid w:val="003A51E1"/>
+    <w:rPr>
+      <w:lang w:val="en-CX" w:eastAsia="en-CX"/>
+    </w:rPr>
+  </w:style>
+  <w:style w:type="paragraph" w:customStyle="1" w:styleId="813D22D4535F4C42B09FB7C671576E53">
+    <w:name w:val="813D22D4535F4C42B09FB7C671576E53"/>
+    <w:rsid w:val="003A51E1"/>
+    <w:rPr>
+      <w:lang w:val="en-CX" w:eastAsia="en-CX"/>
+    </w:rPr>
+  </w:style>
+  <w:style w:type="paragraph" w:customStyle="1" w:styleId="3DA1BBFBC3DC4AA9AB12A8129E397927">
+    <w:name w:val="3DA1BBFBC3DC4AA9AB12A8129E397927"/>
+    <w:rsid w:val="003A51E1"/>
+    <w:rPr>
+      <w:lang w:val="en-CX" w:eastAsia="en-CX"/>
+    </w:rPr>
+  </w:style>
+  <w:style w:type="paragraph" w:customStyle="1" w:styleId="6ECE1ABDF29842C8BFFFDA0249A09BDD">
+    <w:name w:val="6ECE1ABDF29842C8BFFFDA0249A09BDD"/>
+    <w:rsid w:val="003A51E1"/>
+    <w:rPr>
+      <w:lang w:val="en-CX" w:eastAsia="en-CX"/>
+    </w:rPr>
+  </w:style>
+  <w:style w:type="paragraph" w:customStyle="1" w:styleId="0E439DF1E69F45D682A0403CEC70F7D5">
+    <w:name w:val="0E439DF1E69F45D682A0403CEC70F7D5"/>
+    <w:rsid w:val="003A51E1"/>
+    <w:rPr>
+      <w:lang w:val="en-CX" w:eastAsia="en-CX"/>
+    </w:rPr>
+  </w:style>
+  <w:style w:type="paragraph" w:customStyle="1" w:styleId="2815079B114C4C2CBDD158B3BCB77129">
+    <w:name w:val="2815079B114C4C2CBDD158B3BCB77129"/>
+    <w:rsid w:val="003A51E1"/>
+    <w:rPr>
+      <w:lang w:val="en-CX" w:eastAsia="en-CX"/>
+    </w:rPr>
+  </w:style>
+  <w:style w:type="paragraph" w:customStyle="1" w:styleId="92CA1B6ED6DE48C48C5321484CD9346C">
+    <w:name w:val="92CA1B6ED6DE48C48C5321484CD9346C"/>
+    <w:rsid w:val="003A51E1"/>
+    <w:rPr>
+      <w:lang w:val="en-CX" w:eastAsia="en-CX"/>
+    </w:rPr>
+  </w:style>
+  <w:style w:type="paragraph" w:customStyle="1" w:styleId="611819D8C2EB4809B9B8F67BB22D7148">
+    <w:name w:val="611819D8C2EB4809B9B8F67BB22D7148"/>
+    <w:rsid w:val="003A51E1"/>
+    <w:rPr>
+      <w:lang w:val="en-CX" w:eastAsia="en-CX"/>
+    </w:rPr>
+  </w:style>
+  <w:style w:type="paragraph" w:customStyle="1" w:styleId="A97B8D5F9FB34F35BA6AF4EF017CDE4E">
+    <w:name w:val="A97B8D5F9FB34F35BA6AF4EF017CDE4E"/>
+    <w:rsid w:val="003A51E1"/>
+    <w:rPr>
+      <w:lang w:val="en-CX" w:eastAsia="en-CX"/>
+    </w:rPr>
+  </w:style>
+  <w:style w:type="paragraph" w:customStyle="1" w:styleId="B2CAD0E58872437B91A3A04E51E03625">
+    <w:name w:val="B2CAD0E58872437B91A3A04E51E03625"/>
+    <w:rsid w:val="003A51E1"/>
+    <w:rPr>
+      <w:lang w:val="en-CX" w:eastAsia="en-CX"/>
+    </w:rPr>
+  </w:style>
+  <w:style w:type="paragraph" w:customStyle="1" w:styleId="0047643FBACF40A2BD5C514EFFFE43CD">
+    <w:name w:val="0047643FBACF40A2BD5C514EFFFE43CD"/>
+    <w:rsid w:val="003A51E1"/>
+    <w:rPr>
+      <w:lang w:val="en-CX" w:eastAsia="en-CX"/>
+    </w:rPr>
+  </w:style>
+  <w:style w:type="paragraph" w:customStyle="1" w:styleId="6CD18F34AABE49A3B5D54DEF4BF020BA">
+    <w:name w:val="6CD18F34AABE49A3B5D54DEF4BF020BA"/>
+    <w:rsid w:val="003A51E1"/>
+    <w:rPr>
+      <w:lang w:val="en-CX" w:eastAsia="en-CX"/>
+    </w:rPr>
+  </w:style>
+  <w:style w:type="paragraph" w:customStyle="1" w:styleId="7E53D101A00B48FD8652D0E9EDC845AB">
+    <w:name w:val="7E53D101A00B48FD8652D0E9EDC845AB"/>
+    <w:rsid w:val="003A51E1"/>
+    <w:rPr>
+      <w:lang w:val="en-CX" w:eastAsia="en-CX"/>
+    </w:rPr>
+  </w:style>
+  <w:style w:type="paragraph" w:customStyle="1" w:styleId="C6E07FFEDB6047EB9F12345BDD2EDD44">
+    <w:name w:val="C6E07FFEDB6047EB9F12345BDD2EDD44"/>
+    <w:rsid w:val="003A51E1"/>
+    <w:rPr>
+      <w:lang w:val="en-CX" w:eastAsia="en-CX"/>
+    </w:rPr>
+  </w:style>
+  <w:style w:type="paragraph" w:customStyle="1" w:styleId="DBDA8D74B1C14E938FFC049355FFC6EF">
+    <w:name w:val="DBDA8D74B1C14E938FFC049355FFC6EF"/>
+    <w:rsid w:val="003A51E1"/>
+    <w:rPr>
+      <w:lang w:val="en-CX" w:eastAsia="en-CX"/>
+    </w:rPr>
+  </w:style>
+  <w:style w:type="paragraph" w:customStyle="1" w:styleId="521B88CA4A054E1B8289ED6313DD4CBB">
+    <w:name w:val="521B88CA4A054E1B8289ED6313DD4CBB"/>
+    <w:rsid w:val="003A51E1"/>
+    <w:rPr>
+      <w:lang w:val="en-CX" w:eastAsia="en-CX"/>
+    </w:rPr>
+  </w:style>
+  <w:style w:type="paragraph" w:customStyle="1" w:styleId="998FE5D8AA0B40F293279079BA55079F">
+    <w:name w:val="998FE5D8AA0B40F293279079BA55079F"/>
+    <w:rsid w:val="003A51E1"/>
+    <w:rPr>
+      <w:lang w:val="en-CX" w:eastAsia="en-CX"/>
+    </w:rPr>
+  </w:style>
+  <w:style w:type="paragraph" w:customStyle="1" w:styleId="28F9AA8C898443E5B9F82462139AD742">
+    <w:name w:val="28F9AA8C898443E5B9F82462139AD742"/>
+    <w:rsid w:val="003A51E1"/>
+    <w:rPr>
+      <w:lang w:val="en-CX" w:eastAsia="en-CX"/>
+    </w:rPr>
+  </w:style>
+  <w:style w:type="paragraph" w:customStyle="1" w:styleId="EC823788859F4D1EB62722019832D0FF">
+    <w:name w:val="EC823788859F4D1EB62722019832D0FF"/>
+    <w:rsid w:val="003A51E1"/>
+    <w:rPr>
+      <w:lang w:val="en-CX" w:eastAsia="en-CX"/>
+    </w:rPr>
+  </w:style>
+  <w:style w:type="paragraph" w:customStyle="1" w:styleId="396ACB17F2B34F9EB29E3706DF2BD2AC">
+    <w:name w:val="396ACB17F2B34F9EB29E3706DF2BD2AC"/>
+    <w:rsid w:val="003A51E1"/>
+    <w:rPr>
+      <w:lang w:val="en-CX" w:eastAsia="en-CX"/>
+    </w:rPr>
+  </w:style>
+  <w:style w:type="paragraph" w:customStyle="1" w:styleId="0B409A835D104454B5D4417EF60E2C36">
+    <w:name w:val="0B409A835D104454B5D4417EF60E2C36"/>
+    <w:rsid w:val="003A51E1"/>
+    <w:rPr>
+      <w:lang w:val="en-CX" w:eastAsia="en-CX"/>
+    </w:rPr>
+  </w:style>
+  <w:style w:type="paragraph" w:customStyle="1" w:styleId="232C14679AF64089942B203F20D99801">
+    <w:name w:val="232C14679AF64089942B203F20D99801"/>
+    <w:rsid w:val="003A51E1"/>
+    <w:rPr>
+      <w:lang w:val="en-CX" w:eastAsia="en-CX"/>
+    </w:rPr>
+  </w:style>
+  <w:style w:type="paragraph" w:customStyle="1" w:styleId="7DB0C817DFC84C5187F73EAB0E3215D8">
+    <w:name w:val="7DB0C817DFC84C5187F73EAB0E3215D8"/>
+    <w:rsid w:val="003A51E1"/>
+    <w:rPr>
+      <w:lang w:val="en-CX" w:eastAsia="en-CX"/>
+    </w:rPr>
+  </w:style>
+  <w:style w:type="paragraph" w:customStyle="1" w:styleId="877AD1CB4413487B8CD0C265B4522AB3">
+    <w:name w:val="877AD1CB4413487B8CD0C265B4522AB3"/>
+    <w:rsid w:val="003A51E1"/>
+    <w:rPr>
+      <w:lang w:val="en-CX" w:eastAsia="en-CX"/>
+    </w:rPr>
+  </w:style>
+  <w:style w:type="paragraph" w:customStyle="1" w:styleId="1B4F771D64F84A22AE13A337DB8E66AF">
+    <w:name w:val="1B4F771D64F84A22AE13A337DB8E66AF"/>
+    <w:rsid w:val="003A51E1"/>
+    <w:rPr>
+      <w:lang w:val="en-CX" w:eastAsia="en-CX"/>
+    </w:rPr>
+  </w:style>
+  <w:style w:type="paragraph" w:customStyle="1" w:styleId="7FB34E07CFB94C70AFEDBD2B052F5670">
+    <w:name w:val="7FB34E07CFB94C70AFEDBD2B052F5670"/>
+    <w:rsid w:val="003A51E1"/>
+    <w:rPr>
+      <w:lang w:val="en-CX" w:eastAsia="en-CX"/>
+    </w:rPr>
+  </w:style>
+  <w:style w:type="paragraph" w:customStyle="1" w:styleId="DA6100280D1E4A089712338AC518AB0D">
+    <w:name w:val="DA6100280D1E4A089712338AC518AB0D"/>
+    <w:rsid w:val="003A51E1"/>
+    <w:rPr>
+      <w:lang w:val="en-CX" w:eastAsia="en-CX"/>
+    </w:rPr>
+  </w:style>
+  <w:style w:type="paragraph" w:customStyle="1" w:styleId="2697C2AEAECB4B95A6BBD309F500357C">
+    <w:name w:val="2697C2AEAECB4B95A6BBD309F500357C"/>
+    <w:rsid w:val="003A51E1"/>
+    <w:rPr>
+      <w:lang w:val="en-CX" w:eastAsia="en-CX"/>
+    </w:rPr>
+  </w:style>
+  <w:style w:type="paragraph" w:customStyle="1" w:styleId="F05B7283E2D24190A4BC80854E66707C">
+    <w:name w:val="F05B7283E2D24190A4BC80854E66707C"/>
+    <w:rsid w:val="003A51E1"/>
+    <w:rPr>
+      <w:lang w:val="en-CX" w:eastAsia="en-CX"/>
+    </w:rPr>
+  </w:style>
+  <w:style w:type="paragraph" w:customStyle="1" w:styleId="858DC8C05B504675A0A0CE51888A9929">
+    <w:name w:val="858DC8C05B504675A0A0CE51888A9929"/>
+    <w:rsid w:val="003A51E1"/>
+    <w:rPr>
+      <w:lang w:val="en-CX" w:eastAsia="en-CX"/>
+    </w:rPr>
+  </w:style>
+  <w:style w:type="paragraph" w:customStyle="1" w:styleId="9F2B41242B7A4248A8DFB39AB839175D">
+    <w:name w:val="9F2B41242B7A4248A8DFB39AB839175D"/>
+    <w:rsid w:val="003A51E1"/>
+    <w:rPr>
+      <w:lang w:val="en-CX" w:eastAsia="en-CX"/>
+    </w:rPr>
+  </w:style>
+  <w:style w:type="paragraph" w:customStyle="1" w:styleId="CEC01E68611A4A388D09395FFEC13150">
+    <w:name w:val="CEC01E68611A4A388D09395FFEC13150"/>
+    <w:rsid w:val="003A51E1"/>
+    <w:rPr>
+      <w:lang w:val="en-CX" w:eastAsia="en-CX"/>
+    </w:rPr>
+  </w:style>
+  <w:style w:type="paragraph" w:customStyle="1" w:styleId="4EF4D34E5878469CBAADA71374E87946">
+    <w:name w:val="4EF4D34E5878469CBAADA71374E87946"/>
+    <w:rsid w:val="003A51E1"/>
+    <w:rPr>
+      <w:lang w:val="en-CX" w:eastAsia="en-CX"/>
+    </w:rPr>
+  </w:style>
+  <w:style w:type="paragraph" w:customStyle="1" w:styleId="7B35A15D37BD4871A06BC3D414D289E0">
+    <w:name w:val="7B35A15D37BD4871A06BC3D414D289E0"/>
+    <w:rsid w:val="003A51E1"/>
+    <w:rPr>
+      <w:lang w:val="en-CX" w:eastAsia="en-CX"/>
+    </w:rPr>
+  </w:style>
+  <w:style w:type="paragraph" w:customStyle="1" w:styleId="C385F1F03633473F853057E3A6D7F04A">
+    <w:name w:val="C385F1F03633473F853057E3A6D7F04A"/>
+    <w:rsid w:val="003A51E1"/>
+    <w:rPr>
+      <w:lang w:val="en-CX" w:eastAsia="en-CX"/>
+    </w:rPr>
+  </w:style>
+  <w:style w:type="paragraph" w:customStyle="1" w:styleId="B42A00E053EA4B7C84F96428A9E19F77">
+    <w:name w:val="B42A00E053EA4B7C84F96428A9E19F77"/>
+    <w:rsid w:val="003A51E1"/>
+    <w:rPr>
+      <w:lang w:val="en-CX" w:eastAsia="en-CX"/>
+    </w:rPr>
+  </w:style>
+  <w:style w:type="paragraph" w:customStyle="1" w:styleId="0881CCDC51E9411C8614A1F9884C698C">
+    <w:name w:val="0881CCDC51E9411C8614A1F9884C698C"/>
+    <w:rsid w:val="003A51E1"/>
+    <w:rPr>
+      <w:lang w:val="en-CX" w:eastAsia="en-CX"/>
+    </w:rPr>
+  </w:style>
+  <w:style w:type="paragraph" w:customStyle="1" w:styleId="A38A5C59D6C541BC8C047602741D4718">
+    <w:name w:val="A38A5C59D6C541BC8C047602741D4718"/>
+    <w:rsid w:val="003A51E1"/>
+    <w:rPr>
+      <w:lang w:val="en-CX" w:eastAsia="en-CX"/>
+    </w:rPr>
+  </w:style>
+  <w:style w:type="paragraph" w:customStyle="1" w:styleId="E62201C4D71A48AEB9440EA3DE28ECD7">
+    <w:name w:val="E62201C4D71A48AEB9440EA3DE28ECD7"/>
+    <w:rsid w:val="003A51E1"/>
+    <w:rPr>
+      <w:lang w:val="en-CX" w:eastAsia="en-CX"/>
+    </w:rPr>
+  </w:style>
+  <w:style w:type="paragraph" w:customStyle="1" w:styleId="257E272BA15A4909A67A91C576F8A57F1">
+    <w:name w:val="257E272BA15A4909A67A91C576F8A57F1"/>
+    <w:rsid w:val="003A51E1"/>
+    <w:pPr>
+      <w:suppressLineNumbers/>
+      <w:spacing w:after="200" w:line="276" w:lineRule="auto"/>
+    </w:pPr>
+    <w:rPr>
+      <w:rFonts w:eastAsiaTheme="minorHAnsi"/>
+      <w:lang w:val="ru-RU" w:eastAsia="en-US"/>
+    </w:rPr>
+  </w:style>
+  <w:style w:type="paragraph" w:customStyle="1" w:styleId="E62201C4D71A48AEB9440EA3DE28ECD71">
+    <w:name w:val="E62201C4D71A48AEB9440EA3DE28ECD71"/>
+    <w:rsid w:val="003A51E1"/>
+    <w:pPr>
+      <w:suppressLineNumbers/>
+      <w:spacing w:after="200" w:line="276" w:lineRule="auto"/>
+    </w:pPr>
+    <w:rPr>
+      <w:rFonts w:eastAsiaTheme="minorHAnsi"/>
+      <w:lang w:val="ru-RU" w:eastAsia="en-US"/>
+    </w:rPr>
+  </w:style>
+  <w:style w:type="paragraph" w:customStyle="1" w:styleId="4425EDA5B2234405AF99E16C8FCDB21F">
+    <w:name w:val="4425EDA5B2234405AF99E16C8FCDB21F"/>
+    <w:rsid w:val="003A51E1"/>
+    <w:rPr>
+      <w:lang w:val="en-CX" w:eastAsia="en-CX"/>
+    </w:rPr>
+  </w:style>
+  <w:style w:type="paragraph" w:customStyle="1" w:styleId="D19AFFD70EE845D5B99581DBFC0DA197">
+    <w:name w:val="D19AFFD70EE845D5B99581DBFC0DA197"/>
+    <w:rsid w:val="003A51E1"/>
+    <w:rPr>
+      <w:lang w:val="en-CX" w:eastAsia="en-CX"/>
     </w:rPr>
   </w:style>
 </w:styles>

</xml_diff>